<commit_message>
Related Work section rough draft finished
</commit_message>
<xml_diff>
--- a/paper.docx
+++ b/paper.docx
@@ -45,7 +45,15 @@
         <w:pStyle w:val="papersubtitle"/>
       </w:pPr>
       <w:r>
-        <w:t xml:space="preserve">A user friendly </w:t>
+        <w:t xml:space="preserve">A </w:t>
+      </w:r>
+      <w:proofErr w:type="gramStart"/>
+      <w:r>
+        <w:t>user friendly</w:t>
+      </w:r>
+      <w:proofErr w:type="gramEnd"/>
+      <w:r>
+        <w:t xml:space="preserve"> </w:t>
       </w:r>
       <w:r>
         <w:t>energy tool for Android Phones</w:t>
@@ -99,9 +107,14 @@
       <w:pPr>
         <w:pStyle w:val="Author"/>
       </w:pPr>
+      <w:proofErr w:type="spellStart"/>
       <w:r>
         <w:lastRenderedPageBreak/>
-        <w:t>Shilpa Murthy</w:t>
+        <w:t>Shilpa</w:t>
+      </w:r>
+      <w:proofErr w:type="spellEnd"/>
+      <w:r>
+        <w:t xml:space="preserve"> Murthy</w:t>
       </w:r>
     </w:p>
     <w:p>
@@ -200,7 +213,21 @@
         <w:rPr>
           <w:i/>
         </w:rPr>
-        <w:t>(key words)</w:t>
+        <w:t>(</w:t>
+      </w:r>
+      <w:proofErr w:type="gramStart"/>
+      <w:r>
+        <w:rPr>
+          <w:i/>
+        </w:rPr>
+        <w:t>key</w:t>
+      </w:r>
+      <w:proofErr w:type="gramEnd"/>
+      <w:r>
+        <w:rPr>
+          <w:i/>
+        </w:rPr>
+        <w:t xml:space="preserve"> words)</w:t>
       </w:r>
     </w:p>
     <w:p>
@@ -300,7 +327,15 @@
         <w:pStyle w:val="BodyText"/>
       </w:pPr>
       <w:r>
-        <w:t>Many research projects have taken various approaches to monitoring application energy usage. Carat, by Oliner et al. takes a black</w:t>
+        <w:t xml:space="preserve">Many research projects have taken various approaches to monitoring application energy usage. Carat, by </w:t>
+      </w:r>
+      <w:proofErr w:type="spellStart"/>
+      <w:r>
+        <w:t>Oliner</w:t>
+      </w:r>
+      <w:proofErr w:type="spellEnd"/>
+      <w:r>
+        <w:t xml:space="preserve"> et al. takes a black</w:t>
       </w:r>
       <w:r>
         <w:t>-</w:t>
@@ -308,8 +343,21 @@
       <w:r>
         <w:t xml:space="preserve">box approach at diagnosing energy-usage. </w:t>
       </w:r>
-      <w:r>
-        <w:t xml:space="preserve">Pathak et al. took a fine-grained approach to diagnosing energy usage, and Balasubramanium et al use native instrumenting tools to measure mobile device energy consumption. </w:t>
+      <w:proofErr w:type="spellStart"/>
+      <w:r>
+        <w:t>Pathak</w:t>
+      </w:r>
+      <w:proofErr w:type="spellEnd"/>
+      <w:r>
+        <w:t xml:space="preserve"> et al. took a fine-grained approach to diagnosing energy usage, and </w:t>
+      </w:r>
+      <w:proofErr w:type="spellStart"/>
+      <w:r>
+        <w:t>Balasubramanium</w:t>
+      </w:r>
+      <w:proofErr w:type="spellEnd"/>
+      <w:r>
+        <w:t xml:space="preserve"> et al use native instrumenting tools to measure mobile device energy consumption. </w:t>
       </w:r>
     </w:p>
     <w:p>
@@ -334,8 +382,13 @@
           <w:rFonts w:ascii="Times" w:hAnsi="Times"/>
         </w:rPr>
       </w:pPr>
-      <w:r>
-        <w:t xml:space="preserve">Pathak et al take the opposite approach in </w:t>
+      <w:proofErr w:type="spellStart"/>
+      <w:r>
+        <w:t>Pathak</w:t>
+      </w:r>
+      <w:proofErr w:type="spellEnd"/>
+      <w:r>
+        <w:t xml:space="preserve"> et al take the opposite approach in </w:t>
       </w:r>
       <w:r>
         <w:rPr>
@@ -353,19 +406,47 @@
         <w:rPr>
           <w:rFonts w:ascii="Times" w:hAnsi="Times"/>
         </w:rPr>
-        <w:t xml:space="preserve">hones with Eprof. They instrument the code in order to fully understand how energy is consumed at the sub-application level. However, this method is not portable for our application since it requires </w:t>
-      </w:r>
+        <w:t xml:space="preserve">hones with </w:t>
+      </w:r>
+      <w:proofErr w:type="spellStart"/>
       <w:r>
         <w:rPr>
           <w:rFonts w:ascii="Times" w:hAnsi="Times"/>
         </w:rPr>
+        <w:t>Eprof</w:t>
+      </w:r>
+      <w:proofErr w:type="spellEnd"/>
+      <w:r>
+        <w:rPr>
+          <w:rFonts w:ascii="Times" w:hAnsi="Times"/>
+        </w:rPr>
+        <w:t xml:space="preserve">. They instrument the code in order to fully understand how energy is consumed at the sub-application level. However, this method is not portable for our application since it requires </w:t>
+      </w:r>
+      <w:r>
+        <w:rPr>
+          <w:rFonts w:ascii="Times" w:hAnsi="Times"/>
+        </w:rPr>
         <w:t xml:space="preserve">the source of applications. </w:t>
       </w:r>
       <w:r>
         <w:rPr>
           <w:rFonts w:ascii="Times" w:hAnsi="Times"/>
         </w:rPr>
-        <w:t xml:space="preserve">Furthermore, to measure the energy of  a new app requires work for each additional app, which does not allow for universal use. </w:t>
+        <w:t xml:space="preserve">Furthermore, to measure the energy </w:t>
+      </w:r>
+      <w:proofErr w:type="gramStart"/>
+      <w:r>
+        <w:rPr>
+          <w:rFonts w:ascii="Times" w:hAnsi="Times"/>
+        </w:rPr>
+        <w:t>of  a</w:t>
+      </w:r>
+      <w:proofErr w:type="gramEnd"/>
+      <w:r>
+        <w:rPr>
+          <w:rFonts w:ascii="Times" w:hAnsi="Times"/>
+        </w:rPr>
+        <w:t xml:space="preserve"> new app requires work for each additional app, which does not allow for universal use. </w:t>
       </w:r>
     </w:p>
     <w:p>
@@ -376,107 +457,203 @@
           <w:rFonts w:ascii="Times" w:hAnsi="Times"/>
         </w:rPr>
       </w:pPr>
+      <w:r>
+        <w:rPr>
+          <w:rFonts w:ascii="Times" w:hAnsi="Times"/>
+        </w:rPr>
+        <w:t xml:space="preserve">In Carat, </w:t>
+      </w:r>
+      <w:proofErr w:type="spellStart"/>
+      <w:r>
+        <w:rPr>
+          <w:rFonts w:ascii="Times" w:hAnsi="Times"/>
+        </w:rPr>
+        <w:t>Oliner</w:t>
+      </w:r>
+      <w:proofErr w:type="spellEnd"/>
+      <w:r>
+        <w:rPr>
+          <w:rFonts w:ascii="Times" w:hAnsi="Times"/>
+        </w:rPr>
+        <w:t xml:space="preserve"> </w:t>
+      </w:r>
+      <w:proofErr w:type="gramStart"/>
+      <w:r>
+        <w:rPr>
+          <w:rFonts w:ascii="Times" w:hAnsi="Times"/>
+        </w:rPr>
+        <w:t>et</w:t>
+      </w:r>
+      <w:proofErr w:type="gramEnd"/>
+      <w:r>
+        <w:rPr>
+          <w:rFonts w:ascii="Times" w:hAnsi="Times"/>
+        </w:rPr>
+        <w:t xml:space="preserve"> all take a </w:t>
+      </w:r>
+      <w:proofErr w:type="spellStart"/>
+      <w:r>
+        <w:rPr>
+          <w:rFonts w:ascii="Times" w:hAnsi="Times"/>
+        </w:rPr>
+        <w:t>blackbox</w:t>
+      </w:r>
+      <w:proofErr w:type="spellEnd"/>
+      <w:r>
+        <w:rPr>
+          <w:rFonts w:ascii="Times" w:hAnsi="Times"/>
+        </w:rPr>
+        <w:t xml:space="preserve"> approach to measuring app energy consumption at the application level. The </w:t>
+      </w:r>
+      <w:proofErr w:type="spellStart"/>
+      <w:r>
+        <w:rPr>
+          <w:rFonts w:ascii="Times" w:hAnsi="Times"/>
+        </w:rPr>
+        <w:t>blackbox</w:t>
+      </w:r>
+      <w:proofErr w:type="spellEnd"/>
+      <w:r>
+        <w:rPr>
+          <w:rFonts w:ascii="Times" w:hAnsi="Times"/>
+        </w:rPr>
+        <w:t xml:space="preserve"> approach, which does not require knowledge about the application, allows for the app to be used universally.  To diagnose energy hogs and en</w:t>
+      </w:r>
+      <w:r>
+        <w:rPr>
+          <w:rFonts w:ascii="Times" w:hAnsi="Times"/>
+        </w:rPr>
+        <w:t xml:space="preserve">ergy bugs, the application measures system wide energy usage as well as all processes running and constructs a graph representing the data. It compares many such graphs from various devices to detect apps as energy hogs (which consume disproportionately high energy across devices) and energy bugs (a particular instance of the application is consuming more energy than others) and reports it to the user. However, Carat’s implementation fails to distinguish between applications that should use more energy and those that do not. </w:t>
+      </w:r>
+      <w:r>
+        <w:rPr>
+          <w:rFonts w:ascii="Times" w:hAnsi="Times"/>
+        </w:rPr>
+        <w:t xml:space="preserve">For example, Carat detects a map application as a hog, even </w:t>
+      </w:r>
+      <w:proofErr w:type="gramStart"/>
+      <w:r>
+        <w:rPr>
+          <w:rFonts w:ascii="Times" w:hAnsi="Times"/>
+        </w:rPr>
+        <w:t>though,</w:t>
+      </w:r>
+      <w:proofErr w:type="gramEnd"/>
+      <w:r>
+        <w:rPr>
+          <w:rFonts w:ascii="Times" w:hAnsi="Times"/>
+        </w:rPr>
+        <w:t xml:space="preserve"> </w:t>
+      </w:r>
+      <w:r>
+        <w:rPr>
+          <w:rFonts w:ascii="Times" w:hAnsi="Times"/>
+        </w:rPr>
+        <w:t xml:space="preserve">it should naturally use more power. </w:t>
+      </w:r>
+    </w:p>
+    <w:p>
+      <w:pPr>
+        <w:ind w:firstLine="288"/>
+        <w:jc w:val="left"/>
+        <w:rPr>
+          <w:rFonts w:ascii="Times" w:hAnsi="Times"/>
+        </w:rPr>
+      </w:pPr>
+      <w:r>
+        <w:rPr>
+          <w:rFonts w:ascii="Times" w:hAnsi="Times"/>
+        </w:rPr>
+        <w:lastRenderedPageBreak/>
+        <w:t>[Insert</w:t>
+      </w:r>
+      <w:r>
+        <w:rPr>
+          <w:rFonts w:ascii="Times" w:hAnsi="Times"/>
+        </w:rPr>
+        <w:t xml:space="preserve"> Application Name Here] uses various aspects of the above implementations in order to allow the user to manage the energy consumption at the application level in order to extend the device lifetime. </w:t>
+      </w:r>
+    </w:p>
+    <w:p>
+      <w:pPr>
+        <w:pStyle w:val="Heading1"/>
+      </w:pPr>
       <w:bookmarkStart w:id="0" w:name="_GoBack"/>
       <w:bookmarkEnd w:id="0"/>
+      <w:r>
+        <w:t>Design</w:t>
+      </w:r>
     </w:p>
     <w:p>
       <w:pPr>
         <w:pStyle w:val="BodyText"/>
       </w:pPr>
+      <w:r>
+        <w:t xml:space="preserve">Explain the choices of this paper </w:t>
+      </w:r>
     </w:p>
     <w:p>
       <w:pPr>
         <w:pStyle w:val="BodyText"/>
       </w:pPr>
+      <w:r>
+        <w:t>User defined thresholds</w:t>
+      </w:r>
     </w:p>
     <w:p>
       <w:pPr>
         <w:pStyle w:val="BodyText"/>
       </w:pPr>
       <w:r>
-        <w:t xml:space="preserve">Discuss carat, other energy discussion papers, </w:t>
-      </w:r>
-      <w:r>
-        <w:t>and limitations</w:t>
-      </w:r>
-      <w:r>
-        <w:t xml:space="preserve"> of those approaches that builds up to this approach. </w:t>
-      </w:r>
+        <w:t>Simple selection</w:t>
+      </w:r>
+    </w:p>
+    <w:p>
+      <w:pPr>
+        <w:pStyle w:val="BodyText"/>
+      </w:pPr>
+      <w:r>
+        <w:t xml:space="preserve">Hourly detection and </w:t>
+      </w:r>
+      <w:r>
+        <w:t>user notification (android does not give access killing apps immediately + more user defined control</w:t>
+      </w:r>
+      <w:r>
+        <w:t xml:space="preserve"> so apps aren’t killed when they are undergoing some desired behavior</w:t>
+      </w:r>
+      <w:r>
+        <w:t>)</w:t>
+      </w:r>
+    </w:p>
+    <w:p>
+      <w:pPr>
+        <w:pStyle w:val="BodyText"/>
+      </w:pPr>
     </w:p>
     <w:p>
       <w:pPr>
         <w:pStyle w:val="Heading1"/>
       </w:pPr>
       <w:r>
-        <w:t>Design</w:t>
+        <w:t>Measuring Energy</w:t>
       </w:r>
     </w:p>
     <w:p>
       <w:pPr>
         <w:pStyle w:val="BodyText"/>
       </w:pPr>
-      <w:r>
-        <w:t xml:space="preserve">Explain the choices of this paper </w:t>
-      </w:r>
     </w:p>
     <w:p>
       <w:pPr>
         <w:pStyle w:val="BodyText"/>
       </w:pPr>
-      <w:r>
-        <w:t>User defined thresholds</w:t>
-      </w:r>
-    </w:p>
-    <w:p>
-      <w:pPr>
-        <w:pStyle w:val="BodyText"/>
-      </w:pPr>
-      <w:r>
-        <w:t>Simple selection</w:t>
-      </w:r>
-    </w:p>
-    <w:p>
-      <w:pPr>
-        <w:pStyle w:val="BodyText"/>
-      </w:pPr>
-      <w:r>
-        <w:t xml:space="preserve">Hourly detection and </w:t>
-      </w:r>
-      <w:r>
-        <w:t>user notification (android does not give access killing apps immediately + more user defined control</w:t>
-      </w:r>
-      <w:r>
-        <w:t xml:space="preserve"> so apps aren’t killed when they are undergoing some desired behavior</w:t>
-      </w:r>
-      <w:r>
-        <w:t>)</w:t>
-      </w:r>
-    </w:p>
-    <w:p>
-      <w:pPr>
-        <w:pStyle w:val="BodyText"/>
-      </w:pPr>
-    </w:p>
-    <w:p>
-      <w:pPr>
-        <w:pStyle w:val="Heading1"/>
-      </w:pPr>
-      <w:r>
-        <w:lastRenderedPageBreak/>
-        <w:t>Measuring Energy</w:t>
-      </w:r>
-    </w:p>
-    <w:p>
-      <w:pPr>
-        <w:pStyle w:val="BodyText"/>
-      </w:pPr>
-    </w:p>
-    <w:p>
-      <w:pPr>
-        <w:pStyle w:val="BodyText"/>
-      </w:pPr>
-      <w:r>
-        <w:t>Cpu usage is highly proportional to energy usage.</w:t>
+      <w:proofErr w:type="spellStart"/>
+      <w:r>
+        <w:t>Cpu</w:t>
+      </w:r>
+      <w:proofErr w:type="spellEnd"/>
+      <w:r>
+        <w:t xml:space="preserve"> usage is highly proportional to energy usage.</w:t>
       </w:r>
     </w:p>
     <w:p>
@@ -562,7 +739,15 @@
         </w:tabs>
       </w:pPr>
       <w:r>
-        <w:t>Avoid combining SI and CGS units, such as current in amperes and magnetic field in oersteds. This often leads to confusion because equations do not balance dimensionally. If you must use mixed units, clearly state the units for each quantity that you use in an equation.</w:t>
+        <w:t xml:space="preserve">Avoid combining SI and CGS units, such as current in amperes and magnetic field in </w:t>
+      </w:r>
+      <w:proofErr w:type="spellStart"/>
+      <w:r>
+        <w:t>oersteds</w:t>
+      </w:r>
+      <w:proofErr w:type="spellEnd"/>
+      <w:r>
+        <w:t>. This often leads to confusion because equations do not balance dimensionally. If you must use mixed units, clearly state the units for each quantity that you use in an equation.</w:t>
       </w:r>
     </w:p>
     <w:p>
@@ -573,7 +758,15 @@
         </w:tabs>
       </w:pPr>
       <w:r>
-        <w:t>Do not mix complete spellings and abbreviations of units: “Wb/m</w:t>
+        <w:t>Do not mix complete spellings and abbreviations of units: “</w:t>
+      </w:r>
+      <w:proofErr w:type="spellStart"/>
+      <w:r>
+        <w:t>Wb</w:t>
+      </w:r>
+      <w:proofErr w:type="spellEnd"/>
+      <w:r>
+        <w:t>/m</w:t>
       </w:r>
       <w:r>
         <w:rPr>
@@ -583,7 +776,23 @@
         <w:t>2</w:t>
       </w:r>
       <w:r>
-        <w:t>” or “webers per square meter”, not “webers/m</w:t>
+        <w:t>” or “</w:t>
+      </w:r>
+      <w:proofErr w:type="spellStart"/>
+      <w:r>
+        <w:t>webers</w:t>
+      </w:r>
+      <w:proofErr w:type="spellEnd"/>
+      <w:r>
+        <w:t xml:space="preserve"> per square meter”, not “</w:t>
+      </w:r>
+      <w:proofErr w:type="spellStart"/>
+      <w:r>
+        <w:t>webers</w:t>
+      </w:r>
+      <w:proofErr w:type="spellEnd"/>
+      <w:r>
+        <w:t>/m</w:t>
       </w:r>
       <w:r>
         <w:rPr>
@@ -593,7 +802,23 @@
         <w:t>2</w:t>
       </w:r>
       <w:r>
-        <w:t>”.  Spell out units when they appear in text: “. . . a few henries”, not “. . . a few H”.</w:t>
+        <w:t xml:space="preserve">”.  Spell out units when they appear in text: </w:t>
+      </w:r>
+      <w:proofErr w:type="gramStart"/>
+      <w:r>
+        <w:t>“.</w:t>
+      </w:r>
+      <w:proofErr w:type="gramEnd"/>
+      <w:r>
+        <w:t xml:space="preserve"> . . a few </w:t>
+      </w:r>
+      <w:proofErr w:type="spellStart"/>
+      <w:r>
+        <w:t>henries</w:t>
+      </w:r>
+      <w:proofErr w:type="spellEnd"/>
+      <w:r>
+        <w:t>”, not “. . . a few H”.</w:t>
       </w:r>
     </w:p>
     <w:p>
@@ -604,7 +829,16 @@
         </w:tabs>
       </w:pPr>
       <w:r>
-        <w:t>Use a zero before decimal points: “0.25”, not “.25”. Use “cm</w:t>
+        <w:lastRenderedPageBreak/>
+        <w:t>Use a zero before decimal points: “0.25”, not “</w:t>
+      </w:r>
+      <w:proofErr w:type="gramStart"/>
+      <w:r>
+        <w:t>.25</w:t>
+      </w:r>
+      <w:proofErr w:type="gramEnd"/>
+      <w:r>
+        <w:t>”. Use “cm</w:t>
       </w:r>
       <w:r>
         <w:rPr>
@@ -616,12 +850,21 @@
       <w:r>
         <w:t>”, not “cc”. (</w:t>
       </w:r>
+      <w:proofErr w:type="gramStart"/>
       <w:r>
         <w:rPr>
           <w:i/>
           <w:iCs/>
         </w:rPr>
-        <w:t>bullet list</w:t>
+        <w:t>bullet</w:t>
+      </w:r>
+      <w:proofErr w:type="gramEnd"/>
+      <w:r>
+        <w:rPr>
+          <w:i/>
+          <w:iCs/>
+        </w:rPr>
+        <w:t xml:space="preserve"> list</w:t>
       </w:r>
       <w:r>
         <w:t>)</w:t>
@@ -648,11 +891,23 @@
         <w:pStyle w:val="BodyText"/>
       </w:pPr>
       <w:r>
-        <w:t xml:space="preserve">Number equations consecutively. Equation numbers, within parentheses, are to position flush right, as in Eq. 1, using a right tab stop. To make your equations more compact, you may use the solidus ( / ), the exp function, or appropriate exponents. Italicize Roman symbols for quantities and variables, but not </w:t>
-      </w:r>
-      <w:r>
-        <w:lastRenderedPageBreak/>
-        <w:t>Greek symbols. Use a long dash rather than a hyphen for a minus sign. Punctuate equations with commas or periods when they are part of a sentence, as in</w:t>
+        <w:t xml:space="preserve">Number equations consecutively. Equation numbers, within parentheses, are to position flush right, as in Eq. 1, using a right tab stop. To make your equations more compact, you may use the solidus </w:t>
+      </w:r>
+      <w:proofErr w:type="gramStart"/>
+      <w:r>
+        <w:t>( /</w:t>
+      </w:r>
+      <w:proofErr w:type="gramEnd"/>
+      <w:r>
+        <w:t xml:space="preserve"> ), the </w:t>
+      </w:r>
+      <w:proofErr w:type="spellStart"/>
+      <w:r>
+        <w:t>exp</w:t>
+      </w:r>
+      <w:proofErr w:type="spellEnd"/>
+      <w:r>
+        <w:t xml:space="preserve"> function, or appropriate exponents. Italicize Roman symbols for quantities and variables, but not Greek symbols. Use a long dash rather than a hyphen for a minus sign. Punctuate equations with commas or periods when they are part of a sentence, as in</w:t>
       </w:r>
     </w:p>
     <w:p>
@@ -874,6 +1129,7 @@
         </w:tabs>
       </w:pPr>
       <w:r>
+        <w:lastRenderedPageBreak/>
         <w:t>Do not confuse “imply” and “infer”.</w:t>
       </w:r>
     </w:p>
@@ -914,8 +1170,13 @@
       <w:pPr>
         <w:pStyle w:val="BodyText"/>
       </w:pPr>
-      <w:r>
-        <w:t>An excellent style manual for science writers is given by Young [7].</w:t>
+      <w:proofErr w:type="gramStart"/>
+      <w:r>
+        <w:t>An excellent style manual for science writers is given by Young</w:t>
+      </w:r>
+      <w:proofErr w:type="gramEnd"/>
+      <w:r>
+        <w:t xml:space="preserve"> [7].</w:t>
       </w:r>
     </w:p>
     <w:p>
@@ -931,11 +1192,7 @@
         <w:pStyle w:val="BodyText"/>
       </w:pPr>
       <w:r>
-        <w:t xml:space="preserve">After the text edit has been completed, the paper is ready for the template. Duplicate the template file by using the Save As command, and use the naming convention prescribed by your conference for the name of your paper. In this newly created file, highlight all of the contents and import your </w:t>
-      </w:r>
-      <w:r>
-        <w:lastRenderedPageBreak/>
-        <w:t>prepared text file. You are now ready to style your paper; use the scroll down window on the left of the MS Word Formatting toolbar.</w:t>
+        <w:t>After the text edit has been completed, the paper is ready for the template. Duplicate the template file by using the Save As command, and use the naming convention prescribed by your conference for the name of your paper. In this newly created file, highlight all of the contents and import your prepared text file. You are now ready to style your paper; use the scroll down window on the left of the MS Word Formatting toolbar.</w:t>
       </w:r>
     </w:p>
     <w:p>
@@ -1039,7 +1296,15 @@
         <w:pStyle w:val="Heading4"/>
       </w:pPr>
       <w:r>
-        <w:t>Reassign Number of Columns: Place your cursor to the right of the last character of the last affiliation line of an even numbered affiliation (e.g., if there are five affiliations, place your cursor at end of fourth affiliation). Drag the cursor up to highlight all of the above author and affiliation lines. Go to Format &gt;  Columns and select “2 Columns”. If you have an odd number of affiliations, the final affiliation will be centered on the page; all previous will be in two columns.</w:t>
+        <w:t xml:space="preserve">Reassign Number of Columns: Place your cursor to the right of the last character of the last affiliation line of an even numbered affiliation (e.g., if there are five affiliations, place your cursor at end of fourth affiliation). Drag the cursor up to highlight all of the above author and affiliation lines. Go to Format </w:t>
+      </w:r>
+      <w:proofErr w:type="gramStart"/>
+      <w:r>
+        <w:t>&gt;  Columns</w:t>
+      </w:r>
+      <w:proofErr w:type="gramEnd"/>
+      <w:r>
+        <w:t xml:space="preserve"> and select “2 Columns”. If you have an odd number of affiliations, the final affiliation will be centered on the page; all previous will be in two columns.</w:t>
       </w:r>
     </w:p>
     <w:p>
@@ -1047,6 +1312,7 @@
         <w:pStyle w:val="Heading2"/>
       </w:pPr>
       <w:r>
+        <w:lastRenderedPageBreak/>
         <w:t>Identify the Headings</w:t>
       </w:r>
     </w:p>
@@ -1101,11 +1367,7 @@
         <w:pStyle w:val="BodyText"/>
       </w:pPr>
       <w:r>
-        <w:t xml:space="preserve">Text heads organize the topics on a relational, hierarchical basis. For example, the paper title is the primary text head because all subsequent material relates and elaborates on this one topic. If there are two or more sub-topics, the next level head (uppercase Roman numerals) should be used and, conversely, if there are not at least two sub-topics, then no </w:t>
-      </w:r>
-      <w:r>
-        <w:lastRenderedPageBreak/>
-        <w:t xml:space="preserve">subheads should be introduced. Styles named </w:t>
+        <w:t xml:space="preserve">Text heads organize the topics on a relational, hierarchical basis. For example, the paper title is the primary text head because all subsequent material relates and elaborates on this one topic. If there are two or more sub-topics, the next level head (uppercase Roman numerals) should be used and, conversely, if there are not at least two sub-topics, then no subheads should be introduced. Styles named </w:t>
       </w:r>
       <w:r>
         <w:rPr>
@@ -1160,8 +1422,13 @@
       <w:pPr>
         <w:pStyle w:val="BodyText"/>
       </w:pPr>
-      <w:r>
-        <w:t>Place figures and tables at the top and bottom of columns. Avoid placing them in the middle of columns. Large figures and tables may span across both columns. Figure captions should be below the figures; table captions should appear above the tables. Insert figures and tables after they are cited in the text.  Use the abbreviation “Fig. 1” in the text, and “Figure 1” at the beginning of a sentence.</w:t>
+      <w:proofErr w:type="gramStart"/>
+      <w:r>
+        <w:t>Place figures and tables at the top and bottom of columns.</w:t>
+      </w:r>
+      <w:proofErr w:type="gramEnd"/>
+      <w:r>
+        <w:t xml:space="preserve"> Avoid placing them in the middle of columns. Large figures and tables may span across both columns. Figure captions should be below the figures; table captions should appear above the tables. Insert figures and tables after they are cited in the text.  Use the abbreviation “Fig. 1” in the text, and “Figure 1” at the beginning of a sentence.</w:t>
       </w:r>
     </w:p>
     <w:p>
@@ -1177,7 +1444,15 @@
         <w:pStyle w:val="BodyText"/>
       </w:pPr>
       <w:r>
-        <w:t>If including units in the label, present them within parentheses. Do not label axes only with units. In the example, write “Magnetization (A/m)” or “Magnetization {A[m(1)]}”, not just “A/m”. Do not label axes with a ratio of quantities and units. For example, write “Temperature (K)”, not “Temperature/K”.</w:t>
+        <w:t>If including units in the label, present them within parentheses. Do not label axes only with units. In the example, write “Magnetization (A/m)” or “Magnetization {</w:t>
+      </w:r>
+      <w:proofErr w:type="gramStart"/>
+      <w:r>
+        <w:t>A[</w:t>
+      </w:r>
+      <w:proofErr w:type="gramEnd"/>
+      <w:r>
+        <w:t>m(1)]}”, not just “A/m”. Do not label axes with a ratio of quantities and units. For example, write “Temperature (K)”, not “Temperature/K”.</w:t>
       </w:r>
     </w:p>
     <w:p>
@@ -1399,9 +1674,12 @@
               <w:pStyle w:val="tablecopy"/>
               <w:snapToGrid w:val="0"/>
             </w:pPr>
+            <w:proofErr w:type="gramStart"/>
             <w:r>
+              <w:lastRenderedPageBreak/>
               <w:t>copy</w:t>
             </w:r>
+            <w:proofErr w:type="gramEnd"/>
           </w:p>
         </w:tc>
         <w:tc>
@@ -1425,7 +1703,11 @@
               </w:rPr>
             </w:pPr>
             <w:r>
-              <w:t>More table copy</w:t>
+              <w:t xml:space="preserve">More table </w:t>
+            </w:r>
+            <w:proofErr w:type="spellStart"/>
+            <w:r>
+              <w:t>copy</w:t>
             </w:r>
             <w:r>
               <w:rPr>
@@ -1433,6 +1715,7 @@
               </w:rPr>
               <w:t>a</w:t>
             </w:r>
+            <w:proofErr w:type="spellEnd"/>
           </w:p>
         </w:tc>
         <w:tc>
@@ -1492,7 +1775,23 @@
           <w:i/>
           <w:iCs/>
         </w:rPr>
-        <w:t>(table footnote)</w:t>
+        <w:t>(</w:t>
+      </w:r>
+      <w:proofErr w:type="gramStart"/>
+      <w:r>
+        <w:rPr>
+          <w:i/>
+          <w:iCs/>
+        </w:rPr>
+        <w:t>table</w:t>
+      </w:r>
+      <w:proofErr w:type="gramEnd"/>
+      <w:r>
+        <w:rPr>
+          <w:i/>
+          <w:iCs/>
+        </w:rPr>
+        <w:t xml:space="preserve"> footnote)</w:t>
       </w:r>
     </w:p>
     <w:p>
@@ -1571,15 +1870,36 @@
                               <w:pStyle w:val="BodyText"/>
                               <w:spacing w:after="120"/>
                             </w:pPr>
+                            <w:proofErr w:type="gramStart"/>
                             <w:r>
-                              <w:t xml:space="preserve">To have non-visible rules on Example of a figure caption. </w:t>
+                              <w:t>To have non-visible rules on Example of a figure caption.</w:t>
+                            </w:r>
+                            <w:proofErr w:type="gramEnd"/>
+                            <w:r>
+                              <w:t xml:space="preserve"> </w:t>
                             </w:r>
                             <w:r>
                               <w:rPr>
                                 <w:i/>
                                 <w:iCs/>
                               </w:rPr>
-                              <w:t xml:space="preserve">(figure caption) </w:t>
+                              <w:t>(</w:t>
+                            </w:r>
+                            <w:proofErr w:type="gramStart"/>
+                            <w:r>
+                              <w:rPr>
+                                <w:i/>
+                                <w:iCs/>
+                              </w:rPr>
+                              <w:t>figure</w:t>
+                            </w:r>
+                            <w:proofErr w:type="gramEnd"/>
+                            <w:r>
+                              <w:rPr>
+                                <w:i/>
+                                <w:iCs/>
+                              </w:rPr>
+                              <w:t xml:space="preserve"> caption) </w:t>
                             </w:r>
                             <w:r>
                               <w:t>your frame, use the MSWord pull-down menu, select Format &gt; Borders and Shading &gt; Select ”None”.</w:t>
@@ -1654,7 +1974,23 @@
           <w:i/>
           <w:iCs/>
         </w:rPr>
-        <w:t>(figure caption)</w:t>
+        <w:t>(</w:t>
+      </w:r>
+      <w:proofErr w:type="gramStart"/>
+      <w:r>
+        <w:rPr>
+          <w:i/>
+          <w:iCs/>
+        </w:rPr>
+        <w:t>figure</w:t>
+      </w:r>
+      <w:proofErr w:type="gramEnd"/>
+      <w:r>
+        <w:rPr>
+          <w:i/>
+          <w:iCs/>
+        </w:rPr>
+        <w:t xml:space="preserve"> caption)</w:t>
       </w:r>
     </w:p>
     <w:p>
@@ -1662,7 +1998,6 @@
         <w:pStyle w:val="Heading1"/>
       </w:pPr>
       <w:r>
-        <w:lastRenderedPageBreak/>
         <w:t xml:space="preserve"> Copyright Forms</w:t>
       </w:r>
     </w:p>
@@ -1691,11 +2026,27 @@
         <w:pStyle w:val="BodyText"/>
       </w:pPr>
       <w:r>
-        <w:t xml:space="preserve">The preferred spelling of the word “acknowledgment” in America is without an “e” after the “g”. Avoid the stilted expression, “One of us (R. B. G.) thanks . . .”  Instead, try </w:t>
+        <w:t xml:space="preserve">The preferred spelling of the word “acknowledgment” in America is without an “e” after the “g”. Avoid the stilted expression, “One of us (R. B. G.) </w:t>
+      </w:r>
+      <w:proofErr w:type="gramStart"/>
+      <w:r>
+        <w:t>thanks</w:t>
+      </w:r>
+      <w:proofErr w:type="gramEnd"/>
+      <w:r>
+        <w:t xml:space="preserve"> . . .”  Instead, try </w:t>
       </w:r>
       <w:r>
         <w:br/>
-        <w:t>“R. B. G. thanks”. Put applicable sponsor acknowledgments here; DO NOT place them on the first page of your paper or as a footnote.</w:t>
+        <w:t xml:space="preserve">“R. B. G. thanks”. Put applicable sponsor acknowledgments here; DO NOT </w:t>
+      </w:r>
+      <w:proofErr w:type="gramStart"/>
+      <w:r>
+        <w:t>place</w:t>
+      </w:r>
+      <w:proofErr w:type="gramEnd"/>
+      <w:r>
+        <w:t xml:space="preserve"> them on the first page of your paper or as a footnote.</w:t>
       </w:r>
     </w:p>
     <w:p>
@@ -1715,7 +2066,11 @@
         <w:pStyle w:val="BodyText"/>
       </w:pPr>
       <w:r>
-        <w:t>List and number all bibliographical references in 9-point Times, single-spaced, at the end of your paper. When referenced in the text, enclose the citation number in square brackets, for example: [1]. Where appropriate, include the name(s) of editors of referenced books. The template will number citations consecutively within brackets [1]. The sentence punctuation follows the bracket [2]. Refer simply to the reference number, as in “[3]”—do not use “Ref. [3]” or “reference [3]”. Do not use reference citations as nouns of a sentence (e.g., not: “as the writer explains in [1]”).</w:t>
+        <w:t xml:space="preserve">List and number all bibliographical references in 9-point Times, single-spaced, at the end of your paper. When referenced in the text, enclose the citation number in square brackets, for example: [1]. Where appropriate, include the </w:t>
+      </w:r>
+      <w:r>
+        <w:lastRenderedPageBreak/>
+        <w:t>name(s) of editors of referenced books. The template will number citations consecutively within brackets [1]. The sentence punctuation follows the bracket [2]. Refer simply to the reference number, as in “[3]”—do not use “Ref. [3]” or “reference [3]”. Do not use reference citations as nouns of a sentence (e.g., not: “as the writer explains in [1]”).</w:t>
       </w:r>
     </w:p>
     <w:p>
@@ -1723,11 +2078,7 @@
         <w:pStyle w:val="BodyText"/>
       </w:pPr>
       <w:r>
-        <w:t xml:space="preserve">Unless there are six authors or more give all authors’ names and do not use “et al.”. Papers that have not been published, even if they have been submitted for publication, should be cited as “unpublished” [4]. Papers that have been accepted for </w:t>
-      </w:r>
-      <w:r>
-        <w:lastRenderedPageBreak/>
-        <w:t>publication should be cited as “in press” [5]. Capitalize only the first word in a paper title, except for proper nouns and element symbols.</w:t>
+        <w:t>Unless there are six authors or more give all authors’ names and do not use “et al.”. Papers that have not been published, even if they have been submitted for publication, should be cited as “unpublished” [4]. Papers that have been accepted for publication should be cited as “in press” [5]. Capitalize only the first word in a paper title, except for proper nouns and element symbols.</w:t>
       </w:r>
     </w:p>
     <w:p>
@@ -1743,14 +2094,46 @@
         <w:pStyle w:val="references"/>
       </w:pPr>
       <w:r>
-        <w:t xml:space="preserve">G. Eason, B. Noble, and I. N. Sneddon, “On certain integrals of Lipschitz-Hankel type involving products of Bessel functions,” Phil. Trans. Roy. Soc. London, vol. A247, pp. 529–551, April 1955. </w:t>
+        <w:t xml:space="preserve">G. Eason, B. Noble, and I. N. </w:t>
+      </w:r>
+      <w:proofErr w:type="spellStart"/>
+      <w:r>
+        <w:t>Sneddon</w:t>
+      </w:r>
+      <w:proofErr w:type="spellEnd"/>
+      <w:r>
+        <w:t xml:space="preserve">, “On certain integrals of </w:t>
+      </w:r>
+      <w:proofErr w:type="spellStart"/>
+      <w:r>
+        <w:t>Lipschitz-Hankel</w:t>
+      </w:r>
+      <w:proofErr w:type="spellEnd"/>
+      <w:r>
+        <w:t xml:space="preserve"> type involving products of Bessel functions,” Phil. Trans. Roy. Soc. London, vol. A247, pp. 529–551, April 1955. </w:t>
       </w:r>
       <w:r>
         <w:rPr>
           <w:i/>
           <w:iCs/>
         </w:rPr>
-        <w:t>(references)</w:t>
+        <w:t>(</w:t>
+      </w:r>
+      <w:proofErr w:type="gramStart"/>
+      <w:r>
+        <w:rPr>
+          <w:i/>
+          <w:iCs/>
+        </w:rPr>
+        <w:t>references</w:t>
+      </w:r>
+      <w:proofErr w:type="gramEnd"/>
+      <w:r>
+        <w:rPr>
+          <w:i/>
+          <w:iCs/>
+        </w:rPr>
+        <w:t>)</w:t>
       </w:r>
     </w:p>
     <w:p>
@@ -1766,7 +2149,15 @@
         <w:pStyle w:val="references"/>
       </w:pPr>
       <w:r>
-        <w:t>I. S. Jacobs and C. P. Bean, “Fine particles, thin films and exchange anisotropy,” in Magnetism, vol. III, G. T. Rado and H. Suhl, Eds. New York: Academic, 1963, pp. 271–350.</w:t>
+        <w:t xml:space="preserve">I. S. Jacobs and C. P. Bean, “Fine particles, thin films and exchange anisotropy,” in Magnetism, vol. III, G. T. </w:t>
+      </w:r>
+      <w:proofErr w:type="spellStart"/>
+      <w:r>
+        <w:t>Rado</w:t>
+      </w:r>
+      <w:proofErr w:type="spellEnd"/>
+      <w:r>
+        <w:t xml:space="preserve"> and H. Suhl, Eds. New York: Academic, 1963, pp. 271–350.</w:t>
       </w:r>
     </w:p>
     <w:p>
@@ -1774,7 +2165,15 @@
         <w:pStyle w:val="references"/>
       </w:pPr>
       <w:r>
-        <w:t>K. Elissa, “Title of paper if known,” unpublished.</w:t>
+        <w:t xml:space="preserve">K. </w:t>
+      </w:r>
+      <w:proofErr w:type="spellStart"/>
+      <w:r>
+        <w:t>Elissa</w:t>
+      </w:r>
+      <w:proofErr w:type="spellEnd"/>
+      <w:r>
+        <w:t>, “Title of paper if known,” unpublished.</w:t>
       </w:r>
     </w:p>
     <w:p>
@@ -1782,7 +2181,15 @@
         <w:pStyle w:val="references"/>
       </w:pPr>
       <w:r>
-        <w:t>R. Nicole, “Title of paper with only first word capitalized,” J. Name Stand. Abbrev., in press.</w:t>
+        <w:t>R. Nicole, “Title of paper with only first word capitalized,” J. Name Stand. Abbrev</w:t>
+      </w:r>
+      <w:proofErr w:type="gramStart"/>
+      <w:r>
+        <w:t>.,</w:t>
+      </w:r>
+      <w:proofErr w:type="gramEnd"/>
+      <w:r>
+        <w:t xml:space="preserve"> in press.</w:t>
       </w:r>
     </w:p>
     <w:p>
@@ -1790,7 +2197,23 @@
         <w:pStyle w:val="references"/>
       </w:pPr>
       <w:r>
-        <w:t>Y. Yorozu, M. Hirano, K. Oka, and Y. Tagawa, “Electron spectroscopy studies on magneto-optical media and plastic substrate interface,” IEEE Transl. J. Magn. Japan, vol. 2, pp. 740–741, August 1987 [Digests 9th Annual Conf. Magnetics Japan, p. 301, 1982].</w:t>
+        <w:t xml:space="preserve">Y. Yorozu, M. Hirano, K. Oka, and Y. </w:t>
+      </w:r>
+      <w:proofErr w:type="spellStart"/>
+      <w:r>
+        <w:t>Tagawa</w:t>
+      </w:r>
+      <w:proofErr w:type="spellEnd"/>
+      <w:r>
+        <w:t xml:space="preserve">, “Electron spectroscopy studies on magneto-optical media and plastic substrate interface,” IEEE Transl. J. </w:t>
+      </w:r>
+      <w:proofErr w:type="spellStart"/>
+      <w:r>
+        <w:t>Magn</w:t>
+      </w:r>
+      <w:proofErr w:type="spellEnd"/>
+      <w:r>
+        <w:t>. Japan, vol. 2, pp. 740–741, August 1987 [Digests 9th Annual Conf. Magnetics Japan, p. 301, 1982].</w:t>
       </w:r>
     </w:p>
     <w:p>

</xml_diff>

<commit_message>
Added more the to the desgin section
</commit_message>
<xml_diff>
--- a/paper.docx
+++ b/paper.docx
@@ -58,7 +58,23 @@
           <w:sz w:val="22"/>
           <w:szCs w:val="22"/>
         </w:rPr>
-        <w:t xml:space="preserve">A user friendly </w:t>
+        <w:t xml:space="preserve">A </w:t>
+      </w:r>
+      <w:proofErr w:type="gramStart"/>
+      <w:r>
+        <w:rPr>
+          <w:sz w:val="22"/>
+          <w:szCs w:val="22"/>
+        </w:rPr>
+        <w:t>user friendly</w:t>
+      </w:r>
+      <w:proofErr w:type="gramEnd"/>
+      <w:r>
+        <w:rPr>
+          <w:sz w:val="22"/>
+          <w:szCs w:val="22"/>
+        </w:rPr>
+        <w:t xml:space="preserve"> </w:t>
       </w:r>
       <w:r>
         <w:rPr>
@@ -163,13 +179,22 @@
           <w:szCs w:val="22"/>
         </w:rPr>
       </w:pPr>
+      <w:proofErr w:type="spellStart"/>
       <w:r>
         <w:rPr>
           <w:sz w:val="22"/>
           <w:szCs w:val="22"/>
         </w:rPr>
         <w:lastRenderedPageBreak/>
-        <w:t>Shilpa Murthy</w:t>
+        <w:t>Shilpa</w:t>
+      </w:r>
+      <w:proofErr w:type="spellEnd"/>
+      <w:r>
+        <w:rPr>
+          <w:sz w:val="22"/>
+          <w:szCs w:val="22"/>
+        </w:rPr>
+        <w:t xml:space="preserve"> Murthy</w:t>
       </w:r>
     </w:p>
     <w:p>
@@ -329,7 +354,25 @@
           <w:sz w:val="22"/>
           <w:szCs w:val="22"/>
         </w:rPr>
-        <w:t>(key words)</w:t>
+        <w:t>(</w:t>
+      </w:r>
+      <w:proofErr w:type="gramStart"/>
+      <w:r>
+        <w:rPr>
+          <w:i/>
+          <w:sz w:val="22"/>
+          <w:szCs w:val="22"/>
+        </w:rPr>
+        <w:t>key</w:t>
+      </w:r>
+      <w:proofErr w:type="gramEnd"/>
+      <w:r>
+        <w:rPr>
+          <w:i/>
+          <w:sz w:val="22"/>
+          <w:szCs w:val="22"/>
+        </w:rPr>
+        <w:t xml:space="preserve"> words)</w:t>
       </w:r>
     </w:p>
     <w:p>
@@ -535,7 +578,23 @@
           <w:sz w:val="22"/>
           <w:szCs w:val="22"/>
         </w:rPr>
-        <w:t>Many research projects have taken various approaches to monitoring application energy usage. Carat, by Oliner et al. takes a black</w:t>
+        <w:t xml:space="preserve">Many research projects have taken various approaches to monitoring application energy usage. Carat, by </w:t>
+      </w:r>
+      <w:proofErr w:type="spellStart"/>
+      <w:r>
+        <w:rPr>
+          <w:sz w:val="22"/>
+          <w:szCs w:val="22"/>
+        </w:rPr>
+        <w:t>Oliner</w:t>
+      </w:r>
+      <w:proofErr w:type="spellEnd"/>
+      <w:r>
+        <w:rPr>
+          <w:sz w:val="22"/>
+          <w:szCs w:val="22"/>
+        </w:rPr>
+        <w:t xml:space="preserve"> et al. takes a black</w:t>
       </w:r>
       <w:r>
         <w:rPr>
@@ -551,12 +610,37 @@
         </w:rPr>
         <w:t xml:space="preserve">box approach at diagnosing energy-usage. </w:t>
       </w:r>
-      <w:r>
-        <w:rPr>
-          <w:sz w:val="22"/>
-          <w:szCs w:val="22"/>
-        </w:rPr>
-        <w:t xml:space="preserve">Pathak et al. took a fine-grained approach to diagnosing energy usage, and Balasubramanium et al use native instrumenting tools to measure mobile device energy consumption. </w:t>
+      <w:proofErr w:type="spellStart"/>
+      <w:r>
+        <w:rPr>
+          <w:sz w:val="22"/>
+          <w:szCs w:val="22"/>
+        </w:rPr>
+        <w:t>Pathak</w:t>
+      </w:r>
+      <w:proofErr w:type="spellEnd"/>
+      <w:r>
+        <w:rPr>
+          <w:sz w:val="22"/>
+          <w:szCs w:val="22"/>
+        </w:rPr>
+        <w:t xml:space="preserve"> et al. took a fine-grained approach to diagnosing energy usage, and </w:t>
+      </w:r>
+      <w:proofErr w:type="spellStart"/>
+      <w:r>
+        <w:rPr>
+          <w:sz w:val="22"/>
+          <w:szCs w:val="22"/>
+        </w:rPr>
+        <w:t>Balasubramanium</w:t>
+      </w:r>
+      <w:proofErr w:type="spellEnd"/>
+      <w:r>
+        <w:rPr>
+          <w:sz w:val="22"/>
+          <w:szCs w:val="22"/>
+        </w:rPr>
+        <w:t xml:space="preserve"> et al use native instrumenting tools to measure mobile device energy consumption. </w:t>
       </w:r>
     </w:p>
     <w:p>
@@ -599,12 +683,21 @@
           <w:szCs w:val="22"/>
         </w:rPr>
       </w:pPr>
-      <w:r>
-        <w:rPr>
-          <w:sz w:val="22"/>
-          <w:szCs w:val="22"/>
-        </w:rPr>
-        <w:t xml:space="preserve">Pathak et al take the opposite approach in </w:t>
+      <w:proofErr w:type="spellStart"/>
+      <w:r>
+        <w:rPr>
+          <w:sz w:val="22"/>
+          <w:szCs w:val="22"/>
+        </w:rPr>
+        <w:t>Pathak</w:t>
+      </w:r>
+      <w:proofErr w:type="spellEnd"/>
+      <w:r>
+        <w:rPr>
+          <w:sz w:val="22"/>
+          <w:szCs w:val="22"/>
+        </w:rPr>
+        <w:t xml:space="preserve"> et al take the opposite approach in </w:t>
       </w:r>
       <w:r>
         <w:rPr>
@@ -612,14 +705,32 @@
           <w:sz w:val="22"/>
           <w:szCs w:val="22"/>
         </w:rPr>
-        <w:t xml:space="preserve">Fine Grained Energy Accounting on Smartphones with Eprof. They instrument the code in order to fully understand how energy is consumed at the sub-application level. However, this method is not portable for our application since it requires </w:t>
-      </w:r>
+        <w:t xml:space="preserve">Fine Grained Energy Accounting on Smartphones with </w:t>
+      </w:r>
+      <w:proofErr w:type="spellStart"/>
       <w:r>
         <w:rPr>
           <w:rFonts w:ascii="Times" w:hAnsi="Times"/>
           <w:sz w:val="22"/>
           <w:szCs w:val="22"/>
         </w:rPr>
+        <w:t>Eprof</w:t>
+      </w:r>
+      <w:proofErr w:type="spellEnd"/>
+      <w:r>
+        <w:rPr>
+          <w:rFonts w:ascii="Times" w:hAnsi="Times"/>
+          <w:sz w:val="22"/>
+          <w:szCs w:val="22"/>
+        </w:rPr>
+        <w:t xml:space="preserve">. They instrument the code in order to fully understand how energy is consumed at the sub-application level. However, this method is not portable for our application since it requires </w:t>
+      </w:r>
+      <w:r>
+        <w:rPr>
+          <w:rFonts w:ascii="Times" w:hAnsi="Times"/>
+          <w:sz w:val="22"/>
+          <w:szCs w:val="22"/>
+        </w:rPr>
         <w:t xml:space="preserve">the source of applications. </w:t>
       </w:r>
       <w:r>
@@ -628,7 +739,25 @@
           <w:sz w:val="22"/>
           <w:szCs w:val="22"/>
         </w:rPr>
-        <w:t xml:space="preserve">Furthermore, to measure the energy of  a new app requires work for each additional app, which does not allow for universal use. </w:t>
+        <w:t xml:space="preserve">Furthermore, to measure the energy </w:t>
+      </w:r>
+      <w:proofErr w:type="gramStart"/>
+      <w:r>
+        <w:rPr>
+          <w:rFonts w:ascii="Times" w:hAnsi="Times"/>
+          <w:sz w:val="22"/>
+          <w:szCs w:val="22"/>
+        </w:rPr>
+        <w:t>of  a</w:t>
+      </w:r>
+      <w:proofErr w:type="gramEnd"/>
+      <w:r>
+        <w:rPr>
+          <w:rFonts w:ascii="Times" w:hAnsi="Times"/>
+          <w:sz w:val="22"/>
+          <w:szCs w:val="22"/>
+        </w:rPr>
+        <w:t xml:space="preserve"> new app requires work for each additional app, which does not allow for universal use. </w:t>
       </w:r>
     </w:p>
     <w:p>
@@ -648,14 +777,60 @@
           <w:szCs w:val="22"/>
         </w:rPr>
         <w:lastRenderedPageBreak/>
-        <w:t>In Carat, Oliner et all take a blackbox approach to measuring app energy consumption at the application level. The blackbox approach, which does not require knowledge about the application, allows for the app to be used universally.  To diagnose energy hogs and en</w:t>
-      </w:r>
+        <w:t xml:space="preserve">In Carat, </w:t>
+      </w:r>
+      <w:proofErr w:type="spellStart"/>
       <w:r>
         <w:rPr>
           <w:rFonts w:ascii="Times" w:hAnsi="Times"/>
           <w:sz w:val="22"/>
           <w:szCs w:val="22"/>
         </w:rPr>
+        <w:t>Oliner</w:t>
+      </w:r>
+      <w:proofErr w:type="spellEnd"/>
+      <w:r>
+        <w:rPr>
+          <w:rFonts w:ascii="Times" w:hAnsi="Times"/>
+          <w:sz w:val="22"/>
+          <w:szCs w:val="22"/>
+        </w:rPr>
+        <w:t xml:space="preserve"> </w:t>
+      </w:r>
+      <w:proofErr w:type="gramStart"/>
+      <w:r>
+        <w:rPr>
+          <w:rFonts w:ascii="Times" w:hAnsi="Times"/>
+          <w:sz w:val="22"/>
+          <w:szCs w:val="22"/>
+        </w:rPr>
+        <w:t>et</w:t>
+      </w:r>
+      <w:proofErr w:type="gramEnd"/>
+      <w:r>
+        <w:rPr>
+          <w:rFonts w:ascii="Times" w:hAnsi="Times"/>
+          <w:sz w:val="22"/>
+          <w:szCs w:val="22"/>
+        </w:rPr>
+        <w:t xml:space="preserve"> all take a blackbox</w:t>
+      </w:r>
+      <w:bookmarkStart w:id="0" w:name="_GoBack"/>
+      <w:bookmarkEnd w:id="0"/>
+      <w:r>
+        <w:rPr>
+          <w:rFonts w:ascii="Times" w:hAnsi="Times"/>
+          <w:sz w:val="22"/>
+          <w:szCs w:val="22"/>
+        </w:rPr>
+        <w:t xml:space="preserve"> approach to measuring app energy consumption at the application level. The blackbox approach, which does not require knowledge about the application, allows for the app to be used universally.  To diagnose energy hogs and en</w:t>
+      </w:r>
+      <w:r>
+        <w:rPr>
+          <w:rFonts w:ascii="Times" w:hAnsi="Times"/>
+          <w:sz w:val="22"/>
+          <w:szCs w:val="22"/>
+        </w:rPr>
         <w:t xml:space="preserve">ergy bugs, the application measures system wide energy usage as well as all processes running and constructs a graph representing the data. It compares many such graphs from various devices to detect apps as energy hogs (which consume disproportionately high energy across devices) and energy bugs (a particular instance of the application is consuming more energy than others) and reports it to the user. However, Carat’s implementation fails to distinguish between applications that should use more energy and those that do not. </w:t>
       </w:r>
       <w:r>
@@ -664,7 +839,25 @@
           <w:sz w:val="22"/>
           <w:szCs w:val="22"/>
         </w:rPr>
-        <w:t xml:space="preserve">For example, Carat detects a map application as a hog, even though, </w:t>
+        <w:t xml:space="preserve">For example, Carat detects a map application as a hog, even </w:t>
+      </w:r>
+      <w:proofErr w:type="gramStart"/>
+      <w:r>
+        <w:rPr>
+          <w:rFonts w:ascii="Times" w:hAnsi="Times"/>
+          <w:sz w:val="22"/>
+          <w:szCs w:val="22"/>
+        </w:rPr>
+        <w:t>though,</w:t>
+      </w:r>
+      <w:proofErr w:type="gramEnd"/>
+      <w:r>
+        <w:rPr>
+          <w:rFonts w:ascii="Times" w:hAnsi="Times"/>
+          <w:sz w:val="22"/>
+          <w:szCs w:val="22"/>
+        </w:rPr>
+        <w:t xml:space="preserve"> </w:t>
       </w:r>
       <w:r>
         <w:rPr>
@@ -738,7 +931,23 @@
           <w:sz w:val="22"/>
           <w:szCs w:val="22"/>
         </w:rPr>
-        <w:t xml:space="preserve">users with a tool to accurately understand and control how their phones consumes energy. As such the design had to meet a few specifications. </w:t>
+        <w:t xml:space="preserve">users with a tool to accurately understand and control how their </w:t>
+      </w:r>
+      <w:proofErr w:type="gramStart"/>
+      <w:r>
+        <w:rPr>
+          <w:sz w:val="22"/>
+          <w:szCs w:val="22"/>
+        </w:rPr>
+        <w:t>phones consumes</w:t>
+      </w:r>
+      <w:proofErr w:type="gramEnd"/>
+      <w:r>
+        <w:rPr>
+          <w:sz w:val="22"/>
+          <w:szCs w:val="22"/>
+        </w:rPr>
+        <w:t xml:space="preserve"> energy. As such the design had to meet a few specifications. </w:t>
       </w:r>
     </w:p>
     <w:p>
@@ -890,26 +1099,60 @@
         </w:rPr>
         <w:t xml:space="preserve">In order for the application to be effective, it must work for any application and process that runs on the mobile device. This means we must adopt a blackbox like approach as used in Carat. Approaches similar to </w:t>
       </w:r>
-      <w:r>
-        <w:rPr>
-          <w:sz w:val="22"/>
-          <w:szCs w:val="22"/>
-        </w:rPr>
-        <w:t xml:space="preserve">Pathak </w:t>
-      </w:r>
-      <w:r>
-        <w:rPr>
-          <w:sz w:val="22"/>
-          <w:szCs w:val="22"/>
-        </w:rPr>
-        <w:t>which allows for the lowest level of measurement will not port across</w:t>
-      </w:r>
-      <w:r>
-        <w:rPr>
-          <w:sz w:val="22"/>
-          <w:szCs w:val="22"/>
-        </w:rPr>
-        <w:t xml:space="preserve"> applications easily. Furthermore, this level of detail is not necessarily useful since most user will not unders</w:t>
+      <w:proofErr w:type="spellStart"/>
+      <w:proofErr w:type="gramStart"/>
+      <w:r>
+        <w:rPr>
+          <w:sz w:val="22"/>
+          <w:szCs w:val="22"/>
+        </w:rPr>
+        <w:t>Pathak</w:t>
+      </w:r>
+      <w:proofErr w:type="spellEnd"/>
+      <w:r>
+        <w:rPr>
+          <w:sz w:val="22"/>
+          <w:szCs w:val="22"/>
+        </w:rPr>
+        <w:t xml:space="preserve"> </w:t>
+      </w:r>
+      <w:r>
+        <w:rPr>
+          <w:sz w:val="22"/>
+          <w:szCs w:val="22"/>
+        </w:rPr>
+        <w:t>which</w:t>
+      </w:r>
+      <w:proofErr w:type="gramEnd"/>
+      <w:r>
+        <w:rPr>
+          <w:sz w:val="22"/>
+          <w:szCs w:val="22"/>
+        </w:rPr>
+        <w:t xml:space="preserve"> allows for the lowest level of measurement will not port across</w:t>
+      </w:r>
+      <w:r>
+        <w:rPr>
+          <w:sz w:val="22"/>
+          <w:szCs w:val="22"/>
+        </w:rPr>
+        <w:t xml:space="preserve"> applications easily. Furthermore, this level of detail is not necessarily useful since most </w:t>
+      </w:r>
+      <w:proofErr w:type="gramStart"/>
+      <w:r>
+        <w:rPr>
+          <w:sz w:val="22"/>
+          <w:szCs w:val="22"/>
+        </w:rPr>
+        <w:t>user</w:t>
+      </w:r>
+      <w:proofErr w:type="gramEnd"/>
+      <w:r>
+        <w:rPr>
+          <w:sz w:val="22"/>
+          <w:szCs w:val="22"/>
+        </w:rPr>
+        <w:t xml:space="preserve"> will not unders</w:t>
       </w:r>
       <w:r>
         <w:rPr>
@@ -950,8 +1193,18 @@
           <w:sz w:val="22"/>
           <w:szCs w:val="22"/>
         </w:rPr>
-        <w:t xml:space="preserve"> – User Actionability</w:t>
-      </w:r>
+        <w:t xml:space="preserve"> – User </w:t>
+      </w:r>
+      <w:proofErr w:type="spellStart"/>
+      <w:r>
+        <w:rPr>
+          <w:b/>
+          <w:sz w:val="22"/>
+          <w:szCs w:val="22"/>
+        </w:rPr>
+        <w:t>Actionability</w:t>
+      </w:r>
+      <w:proofErr w:type="spellEnd"/>
     </w:p>
     <w:p>
       <w:pPr>
@@ -996,7 +1249,39 @@
           <w:sz w:val="22"/>
           <w:szCs w:val="22"/>
         </w:rPr>
-        <w:t xml:space="preserve">Data that presents uncontextualized information about energy consumed in millijoules use of little use to users since most users don’t have enough knowledge to understand what the number is saying. Other times, </w:t>
+        <w:t xml:space="preserve">Data that presents </w:t>
+      </w:r>
+      <w:proofErr w:type="spellStart"/>
+      <w:r>
+        <w:rPr>
+          <w:sz w:val="22"/>
+          <w:szCs w:val="22"/>
+        </w:rPr>
+        <w:t>uncontextualized</w:t>
+      </w:r>
+      <w:proofErr w:type="spellEnd"/>
+      <w:r>
+        <w:rPr>
+          <w:sz w:val="22"/>
+          <w:szCs w:val="22"/>
+        </w:rPr>
+        <w:t xml:space="preserve"> information about energy consumed in </w:t>
+      </w:r>
+      <w:proofErr w:type="spellStart"/>
+      <w:r>
+        <w:rPr>
+          <w:sz w:val="22"/>
+          <w:szCs w:val="22"/>
+        </w:rPr>
+        <w:t>millijoules</w:t>
+      </w:r>
+      <w:proofErr w:type="spellEnd"/>
+      <w:r>
+        <w:rPr>
+          <w:sz w:val="22"/>
+          <w:szCs w:val="22"/>
+        </w:rPr>
+        <w:t xml:space="preserve"> use of little use to users since most users don’t have enough knowledge to understand what the number is saying. Other times, </w:t>
       </w:r>
       <w:r>
         <w:rPr>
@@ -1033,15 +1318,6 @@
         </w:rPr>
         <w:t xml:space="preserve">Users then have the option to set thresholds based on the information presented. This will be discussed in detail in ______insert section_____. </w:t>
       </w:r>
-      <w:r>
-        <w:rPr>
-          <w:sz w:val="22"/>
-          <w:szCs w:val="22"/>
-        </w:rPr>
-        <w:t>change</w:t>
-      </w:r>
-      <w:bookmarkStart w:id="0" w:name="_GoBack"/>
-      <w:bookmarkEnd w:id="0"/>
     </w:p>
     <w:p>
       <w:pPr>
@@ -1052,10 +1328,172 @@
           <w:szCs w:val="22"/>
         </w:rPr>
       </w:pPr>
+      <w:r>
+        <w:rPr>
+          <w:b/>
+          <w:sz w:val="22"/>
+          <w:szCs w:val="22"/>
+        </w:rPr>
+        <w:t xml:space="preserve">C. </w:t>
+      </w:r>
+      <w:proofErr w:type="spellStart"/>
+      <w:r>
+        <w:rPr>
+          <w:b/>
+          <w:sz w:val="22"/>
+          <w:szCs w:val="22"/>
+        </w:rPr>
+        <w:t>Actionability</w:t>
+      </w:r>
+      <w:proofErr w:type="spellEnd"/>
+      <w:r>
+        <w:rPr>
+          <w:b/>
+          <w:sz w:val="22"/>
+          <w:szCs w:val="22"/>
+        </w:rPr>
+        <w:t xml:space="preserve"> </w:t>
+      </w:r>
+      <w:r>
+        <w:rPr>
+          <w:b/>
+          <w:sz w:val="22"/>
+          <w:szCs w:val="22"/>
+        </w:rPr>
+        <w:t>–</w:t>
+      </w:r>
+      <w:r>
+        <w:rPr>
+          <w:b/>
+          <w:sz w:val="22"/>
+          <w:szCs w:val="22"/>
+        </w:rPr>
+        <w:t xml:space="preserve"> </w:t>
+      </w:r>
     </w:p>
     <w:p>
       <w:pPr>
         <w:pStyle w:val="BodyText"/>
+        <w:ind w:firstLine="0"/>
+        <w:rPr>
+          <w:sz w:val="22"/>
+          <w:szCs w:val="22"/>
+        </w:rPr>
+      </w:pPr>
+      <w:r>
+        <w:rPr>
+          <w:b/>
+          <w:sz w:val="22"/>
+          <w:szCs w:val="22"/>
+        </w:rPr>
+        <w:tab/>
+      </w:r>
+      <w:r>
+        <w:rPr>
+          <w:sz w:val="22"/>
+          <w:szCs w:val="22"/>
+        </w:rPr>
+        <w:t xml:space="preserve">An effective application should also be one that empowers the user to take action based on the information given. In this application, we use the idea of thresholds, derived from Carat. In Carat, if an application was using significantly more energy as compared to its peers, it was classified as </w:t>
+      </w:r>
+      <w:proofErr w:type="gramStart"/>
+      <w:r>
+        <w:rPr>
+          <w:sz w:val="22"/>
+          <w:szCs w:val="22"/>
+        </w:rPr>
+        <w:t>a</w:t>
+      </w:r>
+      <w:proofErr w:type="gramEnd"/>
+      <w:r>
+        <w:rPr>
+          <w:sz w:val="22"/>
+          <w:szCs w:val="22"/>
+        </w:rPr>
+        <w:t xml:space="preserve"> energy hog. The issue with this method was that it did not distinguish between applications that required more energy since they use more sensor input, such as a GPS or Internet Radio, versus one that doesn’t, like a game. Automatically classifying application can be very difficult. Therefore in this application, we allow the user to decide how to partition out the energy. </w:t>
+      </w:r>
+      <w:r>
+        <w:rPr>
+          <w:sz w:val="22"/>
+          <w:szCs w:val="22"/>
+        </w:rPr>
+        <w:t xml:space="preserve">We do this using the idea of thresholds. </w:t>
+      </w:r>
+      <w:r>
+        <w:rPr>
+          <w:sz w:val="22"/>
+          <w:szCs w:val="22"/>
+        </w:rPr>
+        <w:t xml:space="preserve">A user is allowed to specify </w:t>
+      </w:r>
+      <w:proofErr w:type="gramStart"/>
+      <w:r>
+        <w:rPr>
+          <w:sz w:val="22"/>
+          <w:szCs w:val="22"/>
+        </w:rPr>
+        <w:t>a threshold</w:t>
+      </w:r>
+      <w:proofErr w:type="gramEnd"/>
+      <w:r>
+        <w:rPr>
+          <w:sz w:val="22"/>
+          <w:szCs w:val="22"/>
+        </w:rPr>
+        <w:t xml:space="preserve"> power consumption for an application. Ideally, if the application exceeded that threshold, the application would be killed. This methodology poses two problems. First, it is possible that the application may use an abnormal amount of power for a short amount of time for a special process. In this event, the user would not want the application to be killed. Second, </w:t>
+      </w:r>
+      <w:r>
+        <w:rPr>
+          <w:sz w:val="22"/>
+          <w:szCs w:val="22"/>
+        </w:rPr>
+        <w:t xml:space="preserve">this methodology would allow application to kill application. For obvious security reasons, this is not possible in android phones. As an alternative, [Insert Application Name Here] notifies the user that an app </w:t>
+      </w:r>
+      <w:r>
+        <w:rPr>
+          <w:sz w:val="22"/>
+          <w:szCs w:val="22"/>
+        </w:rPr>
+        <w:t xml:space="preserve">is consuming too much power via a standard notification. The user can then either directly kill the application his or herself. Alternatively, the user can use the application to get more information before making a decision or even choose to ignore the suggestion. </w:t>
+      </w:r>
+    </w:p>
+    <w:p>
+      <w:pPr>
+        <w:pStyle w:val="BodyText"/>
+        <w:ind w:firstLine="0"/>
+        <w:rPr>
+          <w:sz w:val="22"/>
+          <w:szCs w:val="22"/>
+        </w:rPr>
+      </w:pPr>
+      <w:r>
+        <w:rPr>
+          <w:sz w:val="22"/>
+          <w:szCs w:val="22"/>
+        </w:rPr>
+        <w:tab/>
+        <w:t xml:space="preserve">Application </w:t>
+      </w:r>
+      <w:r>
+        <w:rPr>
+          <w:sz w:val="22"/>
+          <w:szCs w:val="22"/>
+        </w:rPr>
+        <w:t xml:space="preserve">thresholds are simply modified by the user. </w:t>
+      </w:r>
+    </w:p>
+    <w:p>
+      <w:pPr>
+        <w:pStyle w:val="BodyText"/>
+        <w:ind w:firstLine="0"/>
+        <w:rPr>
+          <w:sz w:val="22"/>
+          <w:szCs w:val="22"/>
+        </w:rPr>
+      </w:pPr>
+    </w:p>
+    <w:p>
+      <w:pPr>
+        <w:pStyle w:val="BodyText"/>
         <w:rPr>
           <w:sz w:val="22"/>
           <w:szCs w:val="22"/>
@@ -1114,6 +1552,7 @@
           <w:sz w:val="22"/>
           <w:szCs w:val="22"/>
         </w:rPr>
+        <w:lastRenderedPageBreak/>
         <w:t xml:space="preserve">Hourly detection and </w:t>
       </w:r>
       <w:r>
@@ -1180,12 +1619,21 @@
           <w:szCs w:val="22"/>
         </w:rPr>
       </w:pPr>
-      <w:r>
-        <w:rPr>
-          <w:sz w:val="22"/>
-          <w:szCs w:val="22"/>
-        </w:rPr>
-        <w:t>Cpu usage is highly proportional to energy usage.</w:t>
+      <w:proofErr w:type="spellStart"/>
+      <w:r>
+        <w:rPr>
+          <w:sz w:val="22"/>
+          <w:szCs w:val="22"/>
+        </w:rPr>
+        <w:t>Cpu</w:t>
+      </w:r>
+      <w:proofErr w:type="spellEnd"/>
+      <w:r>
+        <w:rPr>
+          <w:sz w:val="22"/>
+          <w:szCs w:val="22"/>
+        </w:rPr>
+        <w:t xml:space="preserve"> usage is highly proportional to energy usage.</w:t>
       </w:r>
     </w:p>
     <w:p>
@@ -1309,7 +1757,6 @@
           <w:sz w:val="22"/>
           <w:szCs w:val="22"/>
         </w:rPr>
-        <w:lastRenderedPageBreak/>
         <w:t>Units</w:t>
       </w:r>
     </w:p>
@@ -1348,7 +1795,23 @@
           <w:sz w:val="22"/>
           <w:szCs w:val="22"/>
         </w:rPr>
-        <w:t>Avoid combining SI and CGS units, such as current in amperes and magnetic field in oersteds. This often leads to confusion because equations do not balance dimensionally. If you must use mixed units, clearly state the units for each quantity that you use in an equation.</w:t>
+        <w:t xml:space="preserve">Avoid combining SI and CGS units, such as current in amperes and magnetic field in </w:t>
+      </w:r>
+      <w:proofErr w:type="spellStart"/>
+      <w:r>
+        <w:rPr>
+          <w:sz w:val="22"/>
+          <w:szCs w:val="22"/>
+        </w:rPr>
+        <w:t>oersteds</w:t>
+      </w:r>
+      <w:proofErr w:type="spellEnd"/>
+      <w:r>
+        <w:rPr>
+          <w:sz w:val="22"/>
+          <w:szCs w:val="22"/>
+        </w:rPr>
+        <w:t>. This often leads to confusion because equations do not balance dimensionally. If you must use mixed units, clearly state the units for each quantity that you use in an equation.</w:t>
       </w:r>
     </w:p>
     <w:p>
@@ -1367,7 +1830,23 @@
           <w:sz w:val="22"/>
           <w:szCs w:val="22"/>
         </w:rPr>
-        <w:t>Do not mix complete spellings and abbreviations of units: “Wb/m</w:t>
+        <w:t>Do not mix complete spellings and abbreviations of units: “</w:t>
+      </w:r>
+      <w:proofErr w:type="spellStart"/>
+      <w:r>
+        <w:rPr>
+          <w:sz w:val="22"/>
+          <w:szCs w:val="22"/>
+        </w:rPr>
+        <w:t>Wb</w:t>
+      </w:r>
+      <w:proofErr w:type="spellEnd"/>
+      <w:r>
+        <w:rPr>
+          <w:sz w:val="22"/>
+          <w:szCs w:val="22"/>
+        </w:rPr>
+        <w:t>/m</w:t>
       </w:r>
       <w:r>
         <w:rPr>
@@ -1383,7 +1862,39 @@
           <w:sz w:val="22"/>
           <w:szCs w:val="22"/>
         </w:rPr>
-        <w:t>” or “webers per square meter”, not “webers/m</w:t>
+        <w:t>” or “</w:t>
+      </w:r>
+      <w:proofErr w:type="spellStart"/>
+      <w:r>
+        <w:rPr>
+          <w:sz w:val="22"/>
+          <w:szCs w:val="22"/>
+        </w:rPr>
+        <w:t>webers</w:t>
+      </w:r>
+      <w:proofErr w:type="spellEnd"/>
+      <w:r>
+        <w:rPr>
+          <w:sz w:val="22"/>
+          <w:szCs w:val="22"/>
+        </w:rPr>
+        <w:t xml:space="preserve"> per square meter”, not “</w:t>
+      </w:r>
+      <w:proofErr w:type="spellStart"/>
+      <w:r>
+        <w:rPr>
+          <w:sz w:val="22"/>
+          <w:szCs w:val="22"/>
+        </w:rPr>
+        <w:t>webers</w:t>
+      </w:r>
+      <w:proofErr w:type="spellEnd"/>
+      <w:r>
+        <w:rPr>
+          <w:sz w:val="22"/>
+          <w:szCs w:val="22"/>
+        </w:rPr>
+        <w:t>/m</w:t>
       </w:r>
       <w:r>
         <w:rPr>
@@ -1399,7 +1910,39 @@
           <w:sz w:val="22"/>
           <w:szCs w:val="22"/>
         </w:rPr>
-        <w:t>”.  Spell out units when they appear in text: “. . . a few henries”, not “. . . a few H”.</w:t>
+        <w:t xml:space="preserve">”.  Spell out units when they appear in text: </w:t>
+      </w:r>
+      <w:proofErr w:type="gramStart"/>
+      <w:r>
+        <w:rPr>
+          <w:sz w:val="22"/>
+          <w:szCs w:val="22"/>
+        </w:rPr>
+        <w:t>“.</w:t>
+      </w:r>
+      <w:proofErr w:type="gramEnd"/>
+      <w:r>
+        <w:rPr>
+          <w:sz w:val="22"/>
+          <w:szCs w:val="22"/>
+        </w:rPr>
+        <w:t xml:space="preserve"> . . a few </w:t>
+      </w:r>
+      <w:proofErr w:type="spellStart"/>
+      <w:r>
+        <w:rPr>
+          <w:sz w:val="22"/>
+          <w:szCs w:val="22"/>
+        </w:rPr>
+        <w:t>henries</w:t>
+      </w:r>
+      <w:proofErr w:type="spellEnd"/>
+      <w:r>
+        <w:rPr>
+          <w:sz w:val="22"/>
+          <w:szCs w:val="22"/>
+        </w:rPr>
+        <w:t>”, not “. . . a few H”.</w:t>
       </w:r>
     </w:p>
     <w:p>
@@ -1418,7 +1961,23 @@
           <w:sz w:val="22"/>
           <w:szCs w:val="22"/>
         </w:rPr>
-        <w:t>Use a zero before decimal points: “0.25”, not “.25”. Use “cm</w:t>
+        <w:t>Use a zero before decimal points: “0.25”, not “</w:t>
+      </w:r>
+      <w:proofErr w:type="gramStart"/>
+      <w:r>
+        <w:rPr>
+          <w:sz w:val="22"/>
+          <w:szCs w:val="22"/>
+        </w:rPr>
+        <w:t>.25</w:t>
+      </w:r>
+      <w:proofErr w:type="gramEnd"/>
+      <w:r>
+        <w:rPr>
+          <w:sz w:val="22"/>
+          <w:szCs w:val="22"/>
+        </w:rPr>
+        <w:t>”. Use “cm</w:t>
       </w:r>
       <w:r>
         <w:rPr>
@@ -1436,6 +1995,7 @@
         </w:rPr>
         <w:t>”, not “cc”. (</w:t>
       </w:r>
+      <w:proofErr w:type="gramStart"/>
       <w:r>
         <w:rPr>
           <w:i/>
@@ -1443,7 +2003,17 @@
           <w:sz w:val="22"/>
           <w:szCs w:val="22"/>
         </w:rPr>
-        <w:t>bullet list</w:t>
+        <w:t>bullet</w:t>
+      </w:r>
+      <w:proofErr w:type="gramEnd"/>
+      <w:r>
+        <w:rPr>
+          <w:i/>
+          <w:iCs/>
+          <w:sz w:val="22"/>
+          <w:szCs w:val="22"/>
+        </w:rPr>
+        <w:t xml:space="preserve"> list</w:t>
       </w:r>
       <w:r>
         <w:rPr>
@@ -1466,6 +2036,7 @@
           <w:sz w:val="22"/>
           <w:szCs w:val="22"/>
         </w:rPr>
+        <w:lastRenderedPageBreak/>
         <w:t>Equations</w:t>
       </w:r>
     </w:p>
@@ -1498,7 +2069,39 @@
           <w:sz w:val="22"/>
           <w:szCs w:val="22"/>
         </w:rPr>
-        <w:t>Number equations consecutively. Equation numbers, within parentheses, are to position flush right, as in Eq. 1, using a right tab stop. To make your equations more compact, you may use the solidus ( / ), the exp function, or appropriate exponents. Italicize Roman symbols for quantities and variables, but not Greek symbols. Use a long dash rather than a hyphen for a minus sign. Punctuate equations with commas or periods when they are part of a sentence, as in</w:t>
+        <w:t xml:space="preserve">Number equations consecutively. Equation numbers, within parentheses, are to position flush right, as in Eq. 1, using a right tab stop. To make your equations more compact, you may use the solidus </w:t>
+      </w:r>
+      <w:proofErr w:type="gramStart"/>
+      <w:r>
+        <w:rPr>
+          <w:sz w:val="22"/>
+          <w:szCs w:val="22"/>
+        </w:rPr>
+        <w:t>( /</w:t>
+      </w:r>
+      <w:proofErr w:type="gramEnd"/>
+      <w:r>
+        <w:rPr>
+          <w:sz w:val="22"/>
+          <w:szCs w:val="22"/>
+        </w:rPr>
+        <w:t xml:space="preserve"> ), the </w:t>
+      </w:r>
+      <w:proofErr w:type="spellStart"/>
+      <w:r>
+        <w:rPr>
+          <w:sz w:val="22"/>
+          <w:szCs w:val="22"/>
+        </w:rPr>
+        <w:t>exp</w:t>
+      </w:r>
+      <w:proofErr w:type="spellEnd"/>
+      <w:r>
+        <w:rPr>
+          <w:sz w:val="22"/>
+          <w:szCs w:val="22"/>
+        </w:rPr>
+        <w:t xml:space="preserve"> function, or appropriate exponents. Italicize Roman symbols for quantities and variables, but not Greek symbols. Use a long dash rather than a hyphen for a minus sign. Punctuate equations with commas or periods when they are part of a sentence, as in</w:t>
       </w:r>
     </w:p>
     <w:p>
@@ -1755,7 +2358,6 @@
           <w:sz w:val="22"/>
           <w:szCs w:val="22"/>
         </w:rPr>
-        <w:lastRenderedPageBreak/>
         <w:t>In American English, commas, semi-/colons, periods, question and exclamation marks are located within quotation marks only when a complete thought or name is cited, such as a title or full quotation. When quotation marks are used, instead of a bold or italic typeface, to highlight a word or phrase, punctuation should appear outside of the quotation marks. A parenthetical phrase or statement at the end of a sentence is punctuated outside of the closing parenthesis (like this). (A parenthetical sentence is punctuated within the parentheses.)</w:t>
       </w:r>
     </w:p>
@@ -1813,6 +2415,7 @@
           <w:sz w:val="22"/>
           <w:szCs w:val="22"/>
         </w:rPr>
+        <w:lastRenderedPageBreak/>
         <w:t>In your paper title, if the words “that uses” can accurately replace the word “using”, capitalize the “u”; if not, keep using lower-cased.</w:t>
       </w:r>
     </w:p>
@@ -1919,12 +2522,21 @@
           <w:szCs w:val="22"/>
         </w:rPr>
       </w:pPr>
-      <w:r>
-        <w:rPr>
-          <w:sz w:val="22"/>
-          <w:szCs w:val="22"/>
-        </w:rPr>
-        <w:t>An excellent style manual for science writers is given by Young [7].</w:t>
+      <w:proofErr w:type="gramStart"/>
+      <w:r>
+        <w:rPr>
+          <w:sz w:val="22"/>
+          <w:szCs w:val="22"/>
+        </w:rPr>
+        <w:t>An excellent style manual for science writers is given by Young</w:t>
+      </w:r>
+      <w:proofErr w:type="gramEnd"/>
+      <w:r>
+        <w:rPr>
+          <w:sz w:val="22"/>
+          <w:szCs w:val="22"/>
+        </w:rPr>
+        <w:t xml:space="preserve"> [7].</w:t>
       </w:r>
     </w:p>
     <w:p>
@@ -1988,15 +2600,7 @@
           <w:sz w:val="22"/>
           <w:szCs w:val="22"/>
         </w:rPr>
-        <w:t xml:space="preserve">The template is designed so that author affiliations are not repeated each time for multiple authors of the same affiliation. Please keep your affiliations as succinct as possible (for example, do not differentiate among </w:t>
-      </w:r>
-      <w:r>
-        <w:rPr>
-          <w:sz w:val="22"/>
-          <w:szCs w:val="22"/>
-        </w:rPr>
-        <w:lastRenderedPageBreak/>
-        <w:t>departments of the same organization). This template was designed for two affiliations.</w:t>
+        <w:t>The template is designed so that author affiliations are not repeated each time for multiple authors of the same affiliation. Please keep your affiliations as succinct as possible (for example, do not differentiate among departments of the same organization). This template was designed for two affiliations.</w:t>
       </w:r>
     </w:p>
     <w:p>
@@ -2156,6 +2760,7 @@
           <w:sz w:val="22"/>
           <w:szCs w:val="22"/>
         </w:rPr>
+        <w:lastRenderedPageBreak/>
         <w:t>Formatting: Insert one hard return immediately after the last character of the last affiliation line. Then paste down the copy of affiliation 1. Repeat as necessary for each additional affiliation.</w:t>
       </w:r>
     </w:p>
@@ -2172,7 +2777,23 @@
           <w:sz w:val="22"/>
           <w:szCs w:val="22"/>
         </w:rPr>
-        <w:t>Reassign Number of Columns: Place your cursor to the right of the last character of the last affiliation line of an even numbered affiliation (e.g., if there are five affiliations, place your cursor at end of fourth affiliation). Drag the cursor up to highlight all of the above author and affiliation lines. Go to Format &gt;  Columns and select “2 Columns”. If you have an odd number of affiliations, the final affiliation will be centered on the page; all previous will be in two columns.</w:t>
+        <w:t xml:space="preserve">Reassign Number of Columns: Place your cursor to the right of the last character of the last affiliation line of an even numbered affiliation (e.g., if there are five affiliations, place your cursor at end of fourth affiliation). Drag the cursor up to highlight all of the above author and affiliation lines. Go to Format </w:t>
+      </w:r>
+      <w:proofErr w:type="gramStart"/>
+      <w:r>
+        <w:rPr>
+          <w:sz w:val="22"/>
+          <w:szCs w:val="22"/>
+        </w:rPr>
+        <w:t>&gt;  Columns</w:t>
+      </w:r>
+      <w:proofErr w:type="gramEnd"/>
+      <w:r>
+        <w:rPr>
+          <w:sz w:val="22"/>
+          <w:szCs w:val="22"/>
+        </w:rPr>
+        <w:t xml:space="preserve"> and select “2 Columns”. If you have an odd number of affiliations, the final affiliation will be centered on the page; all previous will be in two columns.</w:t>
       </w:r>
     </w:p>
     <w:p>
@@ -2284,7 +2905,6 @@
           <w:sz w:val="22"/>
           <w:szCs w:val="22"/>
         </w:rPr>
-        <w:lastRenderedPageBreak/>
         <w:t xml:space="preserve">Text heads organize the topics on a relational, hierarchical basis. For example, the paper title is the primary text head because all subsequent material relates and elaborates on this one topic. If there are two or more sub-topics, the next level head (uppercase Roman numerals) should be used and, conversely, if there are not at least two sub-topics, then no subheads should be introduced. Styles named </w:t>
       </w:r>
       <w:r>
@@ -2376,12 +2996,21 @@
           <w:szCs w:val="22"/>
         </w:rPr>
       </w:pPr>
-      <w:r>
-        <w:rPr>
-          <w:sz w:val="22"/>
-          <w:szCs w:val="22"/>
-        </w:rPr>
-        <w:t>Place figures and tables at the top and bottom of columns. Avoid placing them in the middle of columns. Large figures and tables may span across both columns. Figure captions should be below the figures; table captions should appear above the tables. Insert figures and tables after they are cited in the text.  Use the abbreviation “Fig. 1” in the text, and “Figure 1” at the beginning of a sentence.</w:t>
+      <w:proofErr w:type="gramStart"/>
+      <w:r>
+        <w:rPr>
+          <w:sz w:val="22"/>
+          <w:szCs w:val="22"/>
+        </w:rPr>
+        <w:t>Place figures and tables at the top and bottom of columns.</w:t>
+      </w:r>
+      <w:proofErr w:type="gramEnd"/>
+      <w:r>
+        <w:rPr>
+          <w:sz w:val="22"/>
+          <w:szCs w:val="22"/>
+        </w:rPr>
+        <w:t xml:space="preserve"> Avoid placing them in the middle of columns. Large figures and tables may span across both columns. Figure captions should be below the figures; table captions should appear above the tables. Insert figures and tables after they are cited in the text.  Use the abbreviation “Fig. 1” in the text, and “Figure 1” at the beginning of a sentence.</w:t>
       </w:r>
     </w:p>
     <w:p>
@@ -2413,7 +3042,24 @@
           <w:sz w:val="22"/>
           <w:szCs w:val="22"/>
         </w:rPr>
-        <w:t>If including units in the label, present them within parentheses. Do not label axes only with units. In the example, write “Magnetization (A/m)” or “Magnetization {A[m(1)]}”, not just “A/m”. Do not label axes with a ratio of quantities and units. For example, write “Temperature (K)”, not “Temperature/K”.</w:t>
+        <w:lastRenderedPageBreak/>
+        <w:t>If including units in the label, present them within parentheses. Do not label axes only with units. In the example, write “Magnetization (A/m)” or “Magnetization {</w:t>
+      </w:r>
+      <w:proofErr w:type="gramStart"/>
+      <w:r>
+        <w:rPr>
+          <w:sz w:val="22"/>
+          <w:szCs w:val="22"/>
+        </w:rPr>
+        <w:t>A[</w:t>
+      </w:r>
+      <w:proofErr w:type="gramEnd"/>
+      <w:r>
+        <w:rPr>
+          <w:sz w:val="22"/>
+          <w:szCs w:val="22"/>
+        </w:rPr>
+        <w:t>m(1)]}”, not just “A/m”. Do not label axes with a ratio of quantities and units. For example, write “Temperature (K)”, not “Temperature/K”.</w:t>
       </w:r>
     </w:p>
     <w:p>
@@ -2715,6 +3361,7 @@
                 <w:szCs w:val="22"/>
               </w:rPr>
             </w:pPr>
+            <w:proofErr w:type="gramStart"/>
             <w:r>
               <w:rPr>
                 <w:sz w:val="22"/>
@@ -2722,6 +3369,7 @@
               </w:rPr>
               <w:t>copy</w:t>
             </w:r>
+            <w:proofErr w:type="gramEnd"/>
           </w:p>
         </w:tc>
         <w:tc>
@@ -2749,7 +3397,15 @@
                 <w:sz w:val="22"/>
                 <w:szCs w:val="22"/>
               </w:rPr>
-              <w:t>More table copy</w:t>
+              <w:t xml:space="preserve">More table </w:t>
+            </w:r>
+            <w:proofErr w:type="spellStart"/>
+            <w:r>
+              <w:rPr>
+                <w:sz w:val="22"/>
+                <w:szCs w:val="22"/>
+              </w:rPr>
+              <w:t>copy</w:t>
             </w:r>
             <w:r>
               <w:rPr>
@@ -2759,6 +3415,7 @@
               </w:rPr>
               <w:t>a</w:t>
             </w:r>
+            <w:proofErr w:type="spellEnd"/>
           </w:p>
         </w:tc>
         <w:tc>
@@ -2828,7 +3485,27 @@
           <w:sz w:val="22"/>
           <w:szCs w:val="22"/>
         </w:rPr>
-        <w:t>(table footnote)</w:t>
+        <w:t>(</w:t>
+      </w:r>
+      <w:proofErr w:type="gramStart"/>
+      <w:r>
+        <w:rPr>
+          <w:i/>
+          <w:iCs/>
+          <w:sz w:val="22"/>
+          <w:szCs w:val="22"/>
+        </w:rPr>
+        <w:t>table</w:t>
+      </w:r>
+      <w:proofErr w:type="gramEnd"/>
+      <w:r>
+        <w:rPr>
+          <w:i/>
+          <w:iCs/>
+          <w:sz w:val="22"/>
+          <w:szCs w:val="22"/>
+        </w:rPr>
+        <w:t xml:space="preserve"> footnote)</w:t>
       </w:r>
     </w:p>
     <w:p>
@@ -2845,7 +3522,6 @@
           <w:sz w:val="22"/>
           <w:szCs w:val="22"/>
         </w:rPr>
-        <w:lastRenderedPageBreak/>
         <mc:AlternateContent>
           <mc:Choice Requires="wps">
             <w:drawing>
@@ -2914,15 +3590,36 @@
                               <w:pStyle w:val="BodyText"/>
                               <w:spacing w:after="120"/>
                             </w:pPr>
+                            <w:proofErr w:type="gramStart"/>
                             <w:r>
-                              <w:t xml:space="preserve">To have non-visible rules on Example of a figure caption. </w:t>
+                              <w:t>To have non-visible rules on Example of a figure caption.</w:t>
+                            </w:r>
+                            <w:proofErr w:type="gramEnd"/>
+                            <w:r>
+                              <w:t xml:space="preserve"> </w:t>
                             </w:r>
                             <w:r>
                               <w:rPr>
                                 <w:i/>
                                 <w:iCs/>
                               </w:rPr>
-                              <w:t xml:space="preserve">(figure caption) </w:t>
+                              <w:t>(</w:t>
+                            </w:r>
+                            <w:proofErr w:type="gramStart"/>
+                            <w:r>
+                              <w:rPr>
+                                <w:i/>
+                                <w:iCs/>
+                              </w:rPr>
+                              <w:t>figure</w:t>
+                            </w:r>
+                            <w:proofErr w:type="gramEnd"/>
+                            <w:r>
+                              <w:rPr>
+                                <w:i/>
+                                <w:iCs/>
+                              </w:rPr>
+                              <w:t xml:space="preserve"> caption) </w:t>
                             </w:r>
                             <w:r>
                               <w:t>your frame, use the MSWord pull-down menu, select Format &gt; Borders and Shading &gt; Select ”None”.</w:t>
@@ -3003,7 +3700,27 @@
           <w:sz w:val="22"/>
           <w:szCs w:val="22"/>
         </w:rPr>
-        <w:t>(figure caption)</w:t>
+        <w:t>(</w:t>
+      </w:r>
+      <w:proofErr w:type="gramStart"/>
+      <w:r>
+        <w:rPr>
+          <w:i/>
+          <w:iCs/>
+          <w:sz w:val="22"/>
+          <w:szCs w:val="22"/>
+        </w:rPr>
+        <w:t>figure</w:t>
+      </w:r>
+      <w:proofErr w:type="gramEnd"/>
+      <w:r>
+        <w:rPr>
+          <w:i/>
+          <w:iCs/>
+          <w:sz w:val="22"/>
+          <w:szCs w:val="22"/>
+        </w:rPr>
+        <w:t xml:space="preserve"> caption)</w:t>
       </w:r>
     </w:p>
     <w:p>
@@ -3071,7 +3788,23 @@
           <w:sz w:val="22"/>
           <w:szCs w:val="22"/>
         </w:rPr>
-        <w:t xml:space="preserve">The preferred spelling of the word “acknowledgment” in America is without an “e” after the “g”. Avoid the stilted expression, “One of us (R. B. G.) thanks . . .”  Instead, try </w:t>
+        <w:t xml:space="preserve">The preferred spelling of the word “acknowledgment” in America is without an “e” after the “g”. Avoid the stilted expression, “One of us (R. B. G.) </w:t>
+      </w:r>
+      <w:proofErr w:type="gramStart"/>
+      <w:r>
+        <w:rPr>
+          <w:sz w:val="22"/>
+          <w:szCs w:val="22"/>
+        </w:rPr>
+        <w:t>thanks</w:t>
+      </w:r>
+      <w:proofErr w:type="gramEnd"/>
+      <w:r>
+        <w:rPr>
+          <w:sz w:val="22"/>
+          <w:szCs w:val="22"/>
+        </w:rPr>
+        <w:t xml:space="preserve"> . . .”  Instead, try </w:t>
       </w:r>
       <w:r>
         <w:rPr>
@@ -3079,7 +3812,30 @@
           <w:szCs w:val="22"/>
         </w:rPr>
         <w:br/>
-        <w:t>“R. B. G. thanks”. Put applicable sponsor acknowledgments here; DO NOT place them on the first page of your paper or as a footnote.</w:t>
+      </w:r>
+      <w:r>
+        <w:rPr>
+          <w:sz w:val="22"/>
+          <w:szCs w:val="22"/>
+        </w:rPr>
+        <w:lastRenderedPageBreak/>
+        <w:t xml:space="preserve">“R. B. G. thanks”. Put applicable sponsor acknowledgments here; DO NOT </w:t>
+      </w:r>
+      <w:proofErr w:type="gramStart"/>
+      <w:r>
+        <w:rPr>
+          <w:sz w:val="22"/>
+          <w:szCs w:val="22"/>
+        </w:rPr>
+        <w:t>place</w:t>
+      </w:r>
+      <w:proofErr w:type="gramEnd"/>
+      <w:r>
+        <w:rPr>
+          <w:sz w:val="22"/>
+          <w:szCs w:val="22"/>
+        </w:rPr>
+        <w:t xml:space="preserve"> them on the first page of your paper or as a footnote.</w:t>
       </w:r>
     </w:p>
     <w:p>
@@ -3115,15 +3871,7 @@
           <w:sz w:val="22"/>
           <w:szCs w:val="22"/>
         </w:rPr>
-        <w:t xml:space="preserve">List and number all bibliographical references in 9-point Times, single-spaced, at the end of your paper. When referenced in the text, enclose the citation number in square brackets, for example: [1]. Where appropriate, include the name(s) of editors of referenced books. The template will number citations consecutively within brackets [1]. The sentence punctuation follows the bracket [2]. Refer simply to the reference number, as in “[3]”—do not use “Ref. [3]” or “reference [3]”. Do not </w:t>
-      </w:r>
-      <w:r>
-        <w:rPr>
-          <w:sz w:val="22"/>
-          <w:szCs w:val="22"/>
-        </w:rPr>
-        <w:lastRenderedPageBreak/>
-        <w:t>use reference citations as nouns of a sentence (e.g., not: “as the writer explains in [1]”).</w:t>
+        <w:t>List and number all bibliographical references in 9-point Times, single-spaced, at the end of your paper. When referenced in the text, enclose the citation number in square brackets, for example: [1]. Where appropriate, include the name(s) of editors of referenced books. The template will number citations consecutively within brackets [1]. The sentence punctuation follows the bracket [2]. Refer simply to the reference number, as in “[3]”—do not use “Ref. [3]” or “reference [3]”. Do not use reference citations as nouns of a sentence (e.g., not: “as the writer explains in [1]”).</w:t>
       </w:r>
     </w:p>
     <w:p>
@@ -3171,7 +3919,39 @@
           <w:sz w:val="22"/>
           <w:szCs w:val="22"/>
         </w:rPr>
-        <w:t xml:space="preserve">G. Eason, B. Noble, and I. N. Sneddon, “On certain integrals of Lipschitz-Hankel type involving products of Bessel functions,” Phil. Trans. Roy. Soc. London, vol. A247, pp. 529–551, April 1955. </w:t>
+        <w:t xml:space="preserve">G. Eason, B. Noble, and I. N. </w:t>
+      </w:r>
+      <w:proofErr w:type="spellStart"/>
+      <w:r>
+        <w:rPr>
+          <w:sz w:val="22"/>
+          <w:szCs w:val="22"/>
+        </w:rPr>
+        <w:t>Sneddon</w:t>
+      </w:r>
+      <w:proofErr w:type="spellEnd"/>
+      <w:r>
+        <w:rPr>
+          <w:sz w:val="22"/>
+          <w:szCs w:val="22"/>
+        </w:rPr>
+        <w:t xml:space="preserve">, “On certain integrals of </w:t>
+      </w:r>
+      <w:proofErr w:type="spellStart"/>
+      <w:r>
+        <w:rPr>
+          <w:sz w:val="22"/>
+          <w:szCs w:val="22"/>
+        </w:rPr>
+        <w:t>Lipschitz-Hankel</w:t>
+      </w:r>
+      <w:proofErr w:type="spellEnd"/>
+      <w:r>
+        <w:rPr>
+          <w:sz w:val="22"/>
+          <w:szCs w:val="22"/>
+        </w:rPr>
+        <w:t xml:space="preserve"> type involving products of Bessel functions,” Phil. Trans. Roy. Soc. London, vol. A247, pp. 529–551, April 1955. </w:t>
       </w:r>
       <w:r>
         <w:rPr>
@@ -3180,7 +3960,27 @@
           <w:sz w:val="22"/>
           <w:szCs w:val="22"/>
         </w:rPr>
-        <w:t>(references)</w:t>
+        <w:t>(</w:t>
+      </w:r>
+      <w:proofErr w:type="gramStart"/>
+      <w:r>
+        <w:rPr>
+          <w:i/>
+          <w:iCs/>
+          <w:sz w:val="22"/>
+          <w:szCs w:val="22"/>
+        </w:rPr>
+        <w:t>references</w:t>
+      </w:r>
+      <w:proofErr w:type="gramEnd"/>
+      <w:r>
+        <w:rPr>
+          <w:i/>
+          <w:iCs/>
+          <w:sz w:val="22"/>
+          <w:szCs w:val="22"/>
+        </w:rPr>
+        <w:t>)</w:t>
       </w:r>
     </w:p>
     <w:p>
@@ -3212,7 +4012,23 @@
           <w:sz w:val="22"/>
           <w:szCs w:val="22"/>
         </w:rPr>
-        <w:t>I. S. Jacobs and C. P. Bean, “Fine particles, thin films and exchange anisotropy,” in Magnetism, vol. III, G. T. Rado and H. Suhl, Eds. New York: Academic, 1963, pp. 271–350.</w:t>
+        <w:t xml:space="preserve">I. S. Jacobs and C. P. Bean, “Fine particles, thin films and exchange anisotropy,” in Magnetism, vol. III, G. T. </w:t>
+      </w:r>
+      <w:proofErr w:type="spellStart"/>
+      <w:r>
+        <w:rPr>
+          <w:sz w:val="22"/>
+          <w:szCs w:val="22"/>
+        </w:rPr>
+        <w:t>Rado</w:t>
+      </w:r>
+      <w:proofErr w:type="spellEnd"/>
+      <w:r>
+        <w:rPr>
+          <w:sz w:val="22"/>
+          <w:szCs w:val="22"/>
+        </w:rPr>
+        <w:t xml:space="preserve"> and H. Suhl, Eds. New York: Academic, 1963, pp. 271–350.</w:t>
       </w:r>
     </w:p>
     <w:p>
@@ -3228,7 +4044,23 @@
           <w:sz w:val="22"/>
           <w:szCs w:val="22"/>
         </w:rPr>
-        <w:t>K. Elissa, “Title of paper if known,” unpublished.</w:t>
+        <w:t xml:space="preserve">K. </w:t>
+      </w:r>
+      <w:proofErr w:type="spellStart"/>
+      <w:r>
+        <w:rPr>
+          <w:sz w:val="22"/>
+          <w:szCs w:val="22"/>
+        </w:rPr>
+        <w:t>Elissa</w:t>
+      </w:r>
+      <w:proofErr w:type="spellEnd"/>
+      <w:r>
+        <w:rPr>
+          <w:sz w:val="22"/>
+          <w:szCs w:val="22"/>
+        </w:rPr>
+        <w:t>, “Title of paper if known,” unpublished.</w:t>
       </w:r>
     </w:p>
     <w:p>
@@ -3244,7 +4076,23 @@
           <w:sz w:val="22"/>
           <w:szCs w:val="22"/>
         </w:rPr>
-        <w:t>R. Nicole, “Title of paper with only first word capitalized,” J. Name Stand. Abbrev., in press.</w:t>
+        <w:t>R. Nicole, “Title of paper with only first word capitalized,” J. Name Stand. Abbrev</w:t>
+      </w:r>
+      <w:proofErr w:type="gramStart"/>
+      <w:r>
+        <w:rPr>
+          <w:sz w:val="22"/>
+          <w:szCs w:val="22"/>
+        </w:rPr>
+        <w:t>.,</w:t>
+      </w:r>
+      <w:proofErr w:type="gramEnd"/>
+      <w:r>
+        <w:rPr>
+          <w:sz w:val="22"/>
+          <w:szCs w:val="22"/>
+        </w:rPr>
+        <w:t xml:space="preserve"> in press.</w:t>
       </w:r>
     </w:p>
     <w:p>
@@ -3260,7 +4108,39 @@
           <w:sz w:val="22"/>
           <w:szCs w:val="22"/>
         </w:rPr>
-        <w:t>Y. Yorozu, M. Hirano, K. Oka, and Y. Tagawa, “Electron spectroscopy studies on magneto-optical media and plastic substrate interface,” IEEE Transl. J. Magn. Japan, vol. 2, pp. 740–741, August 1987 [Digests 9th Annual Conf. Magnetics Japan, p. 301, 1982].</w:t>
+        <w:t xml:space="preserve">Y. Yorozu, M. Hirano, K. Oka, and Y. </w:t>
+      </w:r>
+      <w:proofErr w:type="spellStart"/>
+      <w:r>
+        <w:rPr>
+          <w:sz w:val="22"/>
+          <w:szCs w:val="22"/>
+        </w:rPr>
+        <w:t>Tagawa</w:t>
+      </w:r>
+      <w:proofErr w:type="spellEnd"/>
+      <w:r>
+        <w:rPr>
+          <w:sz w:val="22"/>
+          <w:szCs w:val="22"/>
+        </w:rPr>
+        <w:t xml:space="preserve">, “Electron spectroscopy studies on magneto-optical media and plastic substrate interface,” IEEE Transl. J. </w:t>
+      </w:r>
+      <w:proofErr w:type="spellStart"/>
+      <w:r>
+        <w:rPr>
+          <w:sz w:val="22"/>
+          <w:szCs w:val="22"/>
+        </w:rPr>
+        <w:t>Magn</w:t>
+      </w:r>
+      <w:proofErr w:type="spellEnd"/>
+      <w:r>
+        <w:rPr>
+          <w:sz w:val="22"/>
+          <w:szCs w:val="22"/>
+        </w:rPr>
+        <w:t>. Japan, vol. 2, pp. 740–741, August 1987 [Digests 9th Annual Conf. Magnetics Japan, p. 301, 1982].</w:t>
       </w:r>
     </w:p>
     <w:p>

</xml_diff>